<commit_message>
Ha sua lan 1
</commit_message>
<xml_diff>
--- a/docs/QTDACNTT_2019-2020.docx
+++ b/docs/QTDACNTT_2019-2020.docx
@@ -148,7 +148,15 @@
                 <w:sz w:val="40"/>
                 <w:szCs w:val="28"/>
               </w:rPr>
-              <w:t>Trần Tuấn Minh</w:t>
+              <w:t>Trịnh Tuấn</w:t>
+            </w:r>
+            <w:r>
+              <w:rPr>
+                <w:rFonts w:ascii="Times New Roman" w:hAnsi="Times New Roman" w:cs="Times New Roman"/>
+                <w:sz w:val="40"/>
+                <w:szCs w:val="28"/>
+              </w:rPr>
+              <w:t xml:space="preserve"> Minh</w:t>
             </w:r>
             <w:r>
               <w:rPr>
@@ -3161,7 +3169,25 @@
           <w:sz w:val="26"/>
           <w:szCs w:val="26"/>
         </w:rPr>
-        <w:t>Công ty Eleven Software.</w:t>
+        <w:t xml:space="preserve">Công ty </w:t>
+      </w:r>
+      <w:r>
+        <w:rPr>
+          <w:rFonts w:ascii="Times New Roman" w:hAnsi="Times New Roman" w:cs="Times New Roman"/>
+          <w:b/>
+          <w:sz w:val="26"/>
+          <w:szCs w:val="26"/>
+        </w:rPr>
+        <w:t>Sascorp Software</w:t>
+      </w:r>
+      <w:r>
+        <w:rPr>
+          <w:rFonts w:ascii="Times New Roman" w:hAnsi="Times New Roman" w:cs="Times New Roman"/>
+          <w:b/>
+          <w:sz w:val="26"/>
+          <w:szCs w:val="26"/>
+        </w:rPr>
+        <w:t>.</w:t>
       </w:r>
     </w:p>
     <w:p>
@@ -3480,8 +3506,19 @@
           <w:sz w:val="26"/>
           <w:szCs w:val="26"/>
         </w:rPr>
-        <w:t>công ty Eleven Software</w:t>
+        <w:t xml:space="preserve">công ty </w:t>
       </w:r>
+      <w:bookmarkStart w:id="5" w:name="_GoBack"/>
+      <w:r>
+        <w:rPr>
+          <w:rFonts w:ascii="Times New Roman" w:hAnsi="Times New Roman" w:cs="Times New Roman"/>
+          <w:b/>
+          <w:sz w:val="26"/>
+          <w:szCs w:val="26"/>
+        </w:rPr>
+        <w:t>Sascorp Software</w:t>
+      </w:r>
+      <w:bookmarkEnd w:id="5"/>
       <w:r>
         <w:rPr>
           <w:rFonts w:ascii="Times New Roman" w:hAnsi="Times New Roman" w:cs="Times New Roman"/>
@@ -3714,7 +3751,16 @@
           <w:sz w:val="26"/>
           <w:szCs w:val="26"/>
         </w:rPr>
-        <w:t>công ty Eleven Software</w:t>
+        <w:t xml:space="preserve">công ty </w:t>
+      </w:r>
+      <w:r>
+        <w:rPr>
+          <w:rFonts w:ascii="Times New Roman" w:hAnsi="Times New Roman" w:cs="Times New Roman"/>
+          <w:b/>
+          <w:sz w:val="26"/>
+          <w:szCs w:val="26"/>
+        </w:rPr>
+        <w:t>Sascorp Software</w:t>
       </w:r>
       <w:r>
         <w:rPr>
@@ -3839,7 +3885,16 @@
           <w:sz w:val="26"/>
           <w:szCs w:val="26"/>
         </w:rPr>
-        <w:t>Trần Tuấn Minh</w:t>
+        <w:t>Trịnh Tuấn</w:t>
+      </w:r>
+      <w:r>
+        <w:rPr>
+          <w:rFonts w:ascii="Times New Roman" w:hAnsi="Times New Roman" w:cs="Times New Roman"/>
+          <w:b/>
+          <w:sz w:val="26"/>
+          <w:szCs w:val="26"/>
+        </w:rPr>
+        <w:t xml:space="preserve"> Minh</w:t>
       </w:r>
       <w:r>
         <w:rPr>
@@ -3896,7 +3951,16 @@
           <w:sz w:val="26"/>
           <w:szCs w:val="26"/>
         </w:rPr>
-        <w:t>công ty Eleven Software</w:t>
+        <w:t xml:space="preserve">công ty </w:t>
+      </w:r>
+      <w:r>
+        <w:rPr>
+          <w:rFonts w:ascii="Times New Roman" w:hAnsi="Times New Roman" w:cs="Times New Roman"/>
+          <w:b/>
+          <w:sz w:val="26"/>
+          <w:szCs w:val="26"/>
+        </w:rPr>
+        <w:t>Sascorp Software</w:t>
       </w:r>
       <w:r>
         <w:rPr>
@@ -3987,7 +4051,7 @@
           <w:szCs w:val="26"/>
         </w:rPr>
       </w:pPr>
-      <w:bookmarkStart w:id="5" w:name="_Toc514766746"/>
+      <w:bookmarkStart w:id="6" w:name="_Toc514766746"/>
       <w:r>
         <w:rPr>
           <w:rFonts w:ascii="Times New Roman" w:hAnsi="Times New Roman" w:cs="Times New Roman"/>
@@ -3998,7 +4062,7 @@
         <w:lastRenderedPageBreak/>
         <w:t>Mục tiêu của dự án.</w:t>
       </w:r>
-      <w:bookmarkEnd w:id="5"/>
+      <w:bookmarkEnd w:id="6"/>
     </w:p>
     <w:p>
       <w:pPr>
@@ -4017,7 +4081,7 @@
           <w:szCs w:val="26"/>
         </w:rPr>
       </w:pPr>
-      <w:bookmarkStart w:id="6" w:name="_Toc514766747"/>
+      <w:bookmarkStart w:id="7" w:name="_Toc514766747"/>
       <w:r>
         <w:rPr>
           <w:rFonts w:ascii="Times New Roman" w:hAnsi="Times New Roman" w:cs="Times New Roman"/>
@@ -4047,7 +4111,7 @@
         </w:rPr>
         <w:t>.</w:t>
       </w:r>
-      <w:bookmarkEnd w:id="6"/>
+      <w:bookmarkEnd w:id="7"/>
     </w:p>
     <w:p>
       <w:pPr>
@@ -4101,7 +4165,7 @@
           <w:szCs w:val="26"/>
         </w:rPr>
       </w:pPr>
-      <w:bookmarkStart w:id="7" w:name="_Toc514766748"/>
+      <w:bookmarkStart w:id="8" w:name="_Toc514766748"/>
       <w:r>
         <w:rPr>
           <w:rFonts w:ascii="Times New Roman" w:hAnsi="Times New Roman" w:cs="Times New Roman"/>
@@ -4111,7 +4175,7 @@
         </w:rPr>
         <w:t>Mục tiêu cụ thể.</w:t>
       </w:r>
-      <w:bookmarkEnd w:id="7"/>
+      <w:bookmarkEnd w:id="8"/>
     </w:p>
     <w:p>
       <w:pPr>
@@ -4328,7 +4392,7 @@
           <w:szCs w:val="26"/>
         </w:rPr>
       </w:pPr>
-      <w:bookmarkStart w:id="8" w:name="_Toc514766749"/>
+      <w:bookmarkStart w:id="9" w:name="_Toc514766749"/>
       <w:r>
         <w:rPr>
           <w:rFonts w:ascii="Times New Roman" w:hAnsi="Times New Roman" w:cs="Times New Roman"/>
@@ -4339,7 +4403,7 @@
         <w:lastRenderedPageBreak/>
         <w:t>Mô hình hệ thống.</w:t>
       </w:r>
-      <w:bookmarkEnd w:id="8"/>
+      <w:bookmarkEnd w:id="9"/>
     </w:p>
     <w:p>
       <w:pPr>
@@ -4407,7 +4471,7 @@
           <w:szCs w:val="26"/>
         </w:rPr>
       </w:pPr>
-      <w:bookmarkStart w:id="9" w:name="_Toc514766750"/>
+      <w:bookmarkStart w:id="10" w:name="_Toc514766750"/>
       <w:r>
         <w:rPr>
           <w:rFonts w:ascii="Times New Roman" w:hAnsi="Times New Roman" w:cs="Times New Roman"/>
@@ -4417,7 +4481,7 @@
         </w:rPr>
         <w:t>Phần II. Kế hoạch thực hiện dự án.</w:t>
       </w:r>
-      <w:bookmarkEnd w:id="9"/>
+      <w:bookmarkEnd w:id="10"/>
     </w:p>
     <w:p>
       <w:pPr>
@@ -4436,7 +4500,7 @@
           <w:szCs w:val="26"/>
         </w:rPr>
       </w:pPr>
-      <w:bookmarkStart w:id="10" w:name="_Toc514766751"/>
+      <w:bookmarkStart w:id="11" w:name="_Toc514766751"/>
       <w:r>
         <w:rPr>
           <w:rFonts w:ascii="Times New Roman" w:hAnsi="Times New Roman" w:cs="Times New Roman"/>
@@ -4577,7 +4641,7 @@
         </w:rPr>
         <w:t>.</w:t>
       </w:r>
-      <w:bookmarkEnd w:id="10"/>
+      <w:bookmarkEnd w:id="11"/>
       <w:r>
         <w:rPr>
           <w:rFonts w:ascii="Times New Roman" w:hAnsi="Times New Roman" w:cs="Times New Roman"/>
@@ -4605,7 +4669,7 @@
           <w:szCs w:val="26"/>
         </w:rPr>
       </w:pPr>
-      <w:bookmarkStart w:id="11" w:name="_Toc514766752"/>
+      <w:bookmarkStart w:id="12" w:name="_Toc514766752"/>
       <w:r>
         <w:rPr>
           <w:rFonts w:ascii="Times New Roman" w:hAnsi="Times New Roman" w:cs="Times New Roman"/>
@@ -4616,7 +4680,7 @@
         <w:lastRenderedPageBreak/>
         <w:t>Quản lý thời gian.</w:t>
       </w:r>
-      <w:bookmarkEnd w:id="11"/>
+      <w:bookmarkEnd w:id="12"/>
     </w:p>
     <w:p>
       <w:pPr>
@@ -6344,7 +6408,6 @@
                 <w:szCs w:val="26"/>
               </w:rPr>
             </w:pPr>
-            <w:bookmarkStart w:id="12" w:name="_GoBack"/>
             <w:r>
               <w:rPr>
                 <w:rFonts w:ascii="Times New Roman" w:hAnsi="Times New Roman" w:cs="Times New Roman"/>
@@ -6381,7 +6444,15 @@
                 <w:sz w:val="26"/>
                 <w:szCs w:val="26"/>
               </w:rPr>
-              <w:t>Trần Tuấn Minh</w:t>
+              <w:t>Trịnh Tuấn</w:t>
+            </w:r>
+            <w:r>
+              <w:rPr>
+                <w:rFonts w:ascii="Times New Roman" w:hAnsi="Times New Roman" w:cs="Times New Roman"/>
+                <w:sz w:val="26"/>
+                <w:szCs w:val="26"/>
+              </w:rPr>
+              <w:t xml:space="preserve"> Minh</w:t>
             </w:r>
           </w:p>
         </w:tc>
@@ -6503,7 +6574,6 @@
           </w:p>
         </w:tc>
       </w:tr>
-      <w:bookmarkEnd w:id="12"/>
       <w:tr>
         <w:trPr>
           <w:trHeight w:val="733"/>
@@ -6564,7 +6634,15 @@
                 <w:sz w:val="26"/>
                 <w:szCs w:val="26"/>
               </w:rPr>
-              <w:t>Trần Tuấn Minh</w:t>
+              <w:t>Trịnh Tuấn</w:t>
+            </w:r>
+            <w:r>
+              <w:rPr>
+                <w:rFonts w:ascii="Times New Roman" w:hAnsi="Times New Roman" w:cs="Times New Roman"/>
+                <w:sz w:val="26"/>
+                <w:szCs w:val="26"/>
+              </w:rPr>
+              <w:t xml:space="preserve"> Minh</w:t>
             </w:r>
           </w:p>
         </w:tc>
@@ -7819,7 +7897,15 @@
                 <w:sz w:val="26"/>
                 <w:szCs w:val="26"/>
               </w:rPr>
-              <w:t>Trần Tuấn Minh</w:t>
+              <w:t>Trịnh Tuấn</w:t>
+            </w:r>
+            <w:r>
+              <w:rPr>
+                <w:rFonts w:ascii="Times New Roman" w:eastAsia="Times New Roman" w:hAnsi="Times New Roman" w:cs="Times New Roman"/>
+                <w:sz w:val="26"/>
+                <w:szCs w:val="26"/>
+              </w:rPr>
+              <w:t xml:space="preserve"> Minh</w:t>
             </w:r>
           </w:p>
         </w:tc>
@@ -7966,7 +8052,15 @@
                 <w:sz w:val="26"/>
                 <w:szCs w:val="26"/>
               </w:rPr>
-              <w:t>Trần Tuấn Minh</w:t>
+              <w:t>Trịnh Tuấn</w:t>
+            </w:r>
+            <w:r>
+              <w:rPr>
+                <w:rFonts w:ascii="Times New Roman" w:eastAsia="Times New Roman" w:hAnsi="Times New Roman" w:cs="Times New Roman"/>
+                <w:sz w:val="26"/>
+                <w:szCs w:val="26"/>
+              </w:rPr>
+              <w:t xml:space="preserve"> Minh</w:t>
             </w:r>
           </w:p>
         </w:tc>
@@ -8283,7 +8377,15 @@
                 <w:sz w:val="26"/>
                 <w:szCs w:val="26"/>
               </w:rPr>
-              <w:t>Trần Tuấn Minh</w:t>
+              <w:t>Trịnh Tuấn</w:t>
+            </w:r>
+            <w:r>
+              <w:rPr>
+                <w:rFonts w:ascii="Times New Roman" w:eastAsia="Times New Roman" w:hAnsi="Times New Roman" w:cs="Times New Roman"/>
+                <w:sz w:val="26"/>
+                <w:szCs w:val="26"/>
+              </w:rPr>
+              <w:t xml:space="preserve"> Minh</w:t>
             </w:r>
           </w:p>
         </w:tc>
@@ -10227,7 +10329,23 @@
           <w:sz w:val="26"/>
           <w:szCs w:val="26"/>
         </w:rPr>
-        <w:t>Phòng quản lý chất lượng công ty Eleven Software.</w:t>
+        <w:t xml:space="preserve">Phòng quản lý chất lượng công ty </w:t>
+      </w:r>
+      <w:r>
+        <w:rPr>
+          <w:rFonts w:ascii="Times New Roman" w:hAnsi="Times New Roman" w:cs="Times New Roman"/>
+          <w:sz w:val="26"/>
+          <w:szCs w:val="26"/>
+        </w:rPr>
+        <w:t>Sascorp Software</w:t>
+      </w:r>
+      <w:r>
+        <w:rPr>
+          <w:rFonts w:ascii="Times New Roman" w:hAnsi="Times New Roman" w:cs="Times New Roman"/>
+          <w:sz w:val="26"/>
+          <w:szCs w:val="26"/>
+        </w:rPr>
+        <w:t>.</w:t>
       </w:r>
     </w:p>
     <w:p>
@@ -11084,7 +11202,15 @@
                 <w:sz w:val="26"/>
                 <w:szCs w:val="26"/>
               </w:rPr>
-              <w:t>Trần Tuấn Minh</w:t>
+              <w:t>Trịnh Tuấn</w:t>
+            </w:r>
+            <w:r>
+              <w:rPr>
+                <w:rFonts w:ascii="Times New Roman" w:eastAsia="Times New Roman" w:hAnsi="Times New Roman" w:cs="Times New Roman"/>
+                <w:sz w:val="26"/>
+                <w:szCs w:val="26"/>
+              </w:rPr>
+              <w:t xml:space="preserve"> Minh</w:t>
             </w:r>
           </w:p>
         </w:tc>
@@ -13154,7 +13280,15 @@
           <w:sz w:val="26"/>
           <w:szCs w:val="26"/>
         </w:rPr>
-        <w:t>Trần Tuấn Minh</w:t>
+        <w:t>Trịnh Tuấn</w:t>
+      </w:r>
+      <w:r>
+        <w:rPr>
+          <w:rFonts w:ascii="Times New Roman" w:hAnsi="Times New Roman" w:cs="Times New Roman"/>
+          <w:sz w:val="26"/>
+          <w:szCs w:val="26"/>
+        </w:rPr>
+        <w:t xml:space="preserve"> Minh</w:t>
       </w:r>
       <w:r>
         <w:rPr>
@@ -14956,7 +15090,7 @@
           <w:rPr>
             <w:noProof/>
           </w:rPr>
-          <w:t>8</w:t>
+          <w:t>10</w:t>
         </w:r>
         <w:r>
           <w:rPr>
@@ -18411,7 +18545,7 @@
 </file>
 
 <file path=customXml/itemProps1.xml><?xml version="1.0" encoding="utf-8"?>
-<ds:datastoreItem xmlns:ds="http://schemas.openxmlformats.org/officeDocument/2006/customXml" ds:itemID="{0D01C59D-BD0D-4A7A-A0A3-E6A2A0AADB6C}">
+<ds:datastoreItem xmlns:ds="http://schemas.openxmlformats.org/officeDocument/2006/customXml" ds:itemID="{00207671-9936-4416-A5E0-FCA65E3BD51F}">
   <ds:schemaRefs>
     <ds:schemaRef ds:uri="http://schemas.openxmlformats.org/officeDocument/2006/bibliography"/>
   </ds:schemaRefs>

</xml_diff>

<commit_message>
ha sua lan 2
</commit_message>
<xml_diff>
--- a/docs/QTDACNTT_2019-2020.docx
+++ b/docs/QTDACNTT_2019-2020.docx
@@ -2993,27 +2993,7 @@
           <w:sz w:val="26"/>
           <w:szCs w:val="26"/>
         </w:rPr>
-        <w:t xml:space="preserve">Khái quát </w:t>
-      </w:r>
-      <w:proofErr w:type="gramStart"/>
-      <w:r>
-        <w:rPr>
-          <w:rFonts w:ascii="Times New Roman" w:hAnsi="Times New Roman" w:cs="Times New Roman"/>
-          <w:b/>
-          <w:sz w:val="26"/>
-          <w:szCs w:val="26"/>
-        </w:rPr>
-        <w:t>chung</w:t>
-      </w:r>
-      <w:proofErr w:type="gramEnd"/>
-      <w:r>
-        <w:rPr>
-          <w:rFonts w:ascii="Times New Roman" w:hAnsi="Times New Roman" w:cs="Times New Roman"/>
-          <w:b/>
-          <w:sz w:val="26"/>
-          <w:szCs w:val="26"/>
-        </w:rPr>
-        <w:t xml:space="preserve"> về dự án.</w:t>
+        <w:t>Khái quát chung về dự án.</w:t>
       </w:r>
       <w:bookmarkEnd w:id="2"/>
     </w:p>
@@ -3301,16 +3281,7 @@
           <w:sz w:val="26"/>
           <w:szCs w:val="26"/>
         </w:rPr>
-        <w:t xml:space="preserve">trưởng phòng Chính sách và Quản lý nghiệp </w:t>
-      </w:r>
-      <w:proofErr w:type="gramStart"/>
-      <w:r>
-        <w:rPr>
-          <w:rFonts w:ascii="Times New Roman" w:hAnsi="Times New Roman" w:cs="Times New Roman"/>
-          <w:sz w:val="26"/>
-          <w:szCs w:val="26"/>
-        </w:rPr>
-        <w:t xml:space="preserve">vụ  </w:t>
+        <w:t xml:space="preserve">trưởng phòng Chính sách và Quản lý nghiệp vụ  </w:t>
       </w:r>
       <w:r>
         <w:rPr>
@@ -3319,17 +3290,7 @@
           <w:sz w:val="26"/>
           <w:szCs w:val="26"/>
         </w:rPr>
-        <w:t>Cục</w:t>
-      </w:r>
-      <w:proofErr w:type="gramEnd"/>
-      <w:r>
-        <w:rPr>
-          <w:rFonts w:ascii="Times New Roman" w:hAnsi="Times New Roman" w:cs="Times New Roman"/>
-          <w:b/>
-          <w:sz w:val="26"/>
-          <w:szCs w:val="26"/>
-        </w:rPr>
-        <w:t xml:space="preserve"> trợ giúp pháp lý – Bộ Tư Pháp Việt Nam.</w:t>
+        <w:t>Cục trợ giúp pháp lý – Bộ Tư Pháp Việt Nam.</w:t>
       </w:r>
     </w:p>
     <w:p>
@@ -3479,25 +3440,7 @@
           <w:sz w:val="26"/>
           <w:szCs w:val="26"/>
         </w:rPr>
-        <w:t xml:space="preserve">trưởng phòng phát triển dự </w:t>
-      </w:r>
-      <w:proofErr w:type="gramStart"/>
-      <w:r>
-        <w:rPr>
-          <w:rFonts w:ascii="Times New Roman" w:hAnsi="Times New Roman" w:cs="Times New Roman"/>
-          <w:sz w:val="26"/>
-          <w:szCs w:val="26"/>
-        </w:rPr>
-        <w:t>án</w:t>
-      </w:r>
-      <w:proofErr w:type="gramEnd"/>
-      <w:r>
-        <w:rPr>
-          <w:rFonts w:ascii="Times New Roman" w:hAnsi="Times New Roman" w:cs="Times New Roman"/>
-          <w:sz w:val="26"/>
-          <w:szCs w:val="26"/>
-        </w:rPr>
-        <w:t xml:space="preserve"> </w:t>
+        <w:t xml:space="preserve">trưởng phòng phát triển dự án </w:t>
       </w:r>
       <w:r>
         <w:rPr>
@@ -3508,7 +3451,6 @@
         </w:rPr>
         <w:t xml:space="preserve">công ty </w:t>
       </w:r>
-      <w:bookmarkStart w:id="5" w:name="_GoBack"/>
       <w:r>
         <w:rPr>
           <w:rFonts w:ascii="Times New Roman" w:hAnsi="Times New Roman" w:cs="Times New Roman"/>
@@ -3518,7 +3460,6 @@
         </w:rPr>
         <w:t>Sascorp Software</w:t>
       </w:r>
-      <w:bookmarkEnd w:id="5"/>
       <w:r>
         <w:rPr>
           <w:rFonts w:ascii="Times New Roman" w:hAnsi="Times New Roman" w:cs="Times New Roman"/>
@@ -3674,27 +3615,7 @@
           <w:sz w:val="26"/>
           <w:szCs w:val="26"/>
         </w:rPr>
-        <w:t xml:space="preserve">Nguyễn </w:t>
-      </w:r>
-      <w:proofErr w:type="gramStart"/>
-      <w:r>
-        <w:rPr>
-          <w:rFonts w:ascii="Times New Roman" w:hAnsi="Times New Roman" w:cs="Times New Roman"/>
-          <w:b/>
-          <w:sz w:val="26"/>
-          <w:szCs w:val="26"/>
-        </w:rPr>
-        <w:t>An</w:t>
-      </w:r>
-      <w:proofErr w:type="gramEnd"/>
-      <w:r>
-        <w:rPr>
-          <w:rFonts w:ascii="Times New Roman" w:hAnsi="Times New Roman" w:cs="Times New Roman"/>
-          <w:b/>
-          <w:sz w:val="26"/>
-          <w:szCs w:val="26"/>
-        </w:rPr>
-        <w:t xml:space="preserve"> Ngọc</w:t>
+        <w:t>Nguyễn An Ngọc</w:t>
       </w:r>
       <w:r>
         <w:rPr>
@@ -3724,25 +3645,7 @@
           <w:sz w:val="26"/>
           <w:szCs w:val="26"/>
         </w:rPr>
-        <w:t xml:space="preserve">Chức vụ: phó phòng phát triển dự </w:t>
-      </w:r>
-      <w:proofErr w:type="gramStart"/>
-      <w:r>
-        <w:rPr>
-          <w:rFonts w:ascii="Times New Roman" w:hAnsi="Times New Roman" w:cs="Times New Roman"/>
-          <w:sz w:val="26"/>
-          <w:szCs w:val="26"/>
-        </w:rPr>
-        <w:t>án</w:t>
-      </w:r>
-      <w:proofErr w:type="gramEnd"/>
-      <w:r>
-        <w:rPr>
-          <w:rFonts w:ascii="Times New Roman" w:hAnsi="Times New Roman" w:cs="Times New Roman"/>
-          <w:sz w:val="26"/>
-          <w:szCs w:val="26"/>
-        </w:rPr>
-        <w:t xml:space="preserve"> </w:t>
+        <w:t xml:space="preserve">Chức vụ: phó phòng phát triển dự án </w:t>
       </w:r>
       <w:r>
         <w:rPr>
@@ -3924,25 +3827,7 @@
           <w:sz w:val="26"/>
           <w:szCs w:val="26"/>
         </w:rPr>
-        <w:t xml:space="preserve">Chức vụ: phó phòng phát triển dự </w:t>
-      </w:r>
-      <w:proofErr w:type="gramStart"/>
-      <w:r>
-        <w:rPr>
-          <w:rFonts w:ascii="Times New Roman" w:hAnsi="Times New Roman" w:cs="Times New Roman"/>
-          <w:sz w:val="26"/>
-          <w:szCs w:val="26"/>
-        </w:rPr>
-        <w:t>án</w:t>
-      </w:r>
-      <w:proofErr w:type="gramEnd"/>
-      <w:r>
-        <w:rPr>
-          <w:rFonts w:ascii="Times New Roman" w:hAnsi="Times New Roman" w:cs="Times New Roman"/>
-          <w:sz w:val="26"/>
-          <w:szCs w:val="26"/>
-        </w:rPr>
-        <w:t xml:space="preserve"> </w:t>
+        <w:t xml:space="preserve">Chức vụ: phó phòng phát triển dự án </w:t>
       </w:r>
       <w:r>
         <w:rPr>
@@ -4051,7 +3936,7 @@
           <w:szCs w:val="26"/>
         </w:rPr>
       </w:pPr>
-      <w:bookmarkStart w:id="6" w:name="_Toc514766746"/>
+      <w:bookmarkStart w:id="5" w:name="_Toc514766746"/>
       <w:r>
         <w:rPr>
           <w:rFonts w:ascii="Times New Roman" w:hAnsi="Times New Roman" w:cs="Times New Roman"/>
@@ -4062,7 +3947,7 @@
         <w:lastRenderedPageBreak/>
         <w:t>Mục tiêu của dự án.</w:t>
       </w:r>
-      <w:bookmarkEnd w:id="6"/>
+      <w:bookmarkEnd w:id="5"/>
     </w:p>
     <w:p>
       <w:pPr>
@@ -4081,7 +3966,7 @@
           <w:szCs w:val="26"/>
         </w:rPr>
       </w:pPr>
-      <w:bookmarkStart w:id="7" w:name="_Toc514766747"/>
+      <w:bookmarkStart w:id="6" w:name="_Toc514766747"/>
       <w:r>
         <w:rPr>
           <w:rFonts w:ascii="Times New Roman" w:hAnsi="Times New Roman" w:cs="Times New Roman"/>
@@ -4089,29 +3974,9 @@
           <w:sz w:val="26"/>
           <w:szCs w:val="26"/>
         </w:rPr>
-        <w:t xml:space="preserve">Mục tiêu </w:t>
+        <w:t>Mục tiêu chung.</w:t>
       </w:r>
-      <w:proofErr w:type="gramStart"/>
-      <w:r>
-        <w:rPr>
-          <w:rFonts w:ascii="Times New Roman" w:hAnsi="Times New Roman" w:cs="Times New Roman"/>
-          <w:b/>
-          <w:sz w:val="26"/>
-          <w:szCs w:val="26"/>
-        </w:rPr>
-        <w:t>chung</w:t>
-      </w:r>
-      <w:proofErr w:type="gramEnd"/>
-      <w:r>
-        <w:rPr>
-          <w:rFonts w:ascii="Times New Roman" w:hAnsi="Times New Roman" w:cs="Times New Roman"/>
-          <w:b/>
-          <w:sz w:val="26"/>
-          <w:szCs w:val="26"/>
-        </w:rPr>
-        <w:t>.</w:t>
-      </w:r>
-      <w:bookmarkEnd w:id="7"/>
+      <w:bookmarkEnd w:id="6"/>
     </w:p>
     <w:p>
       <w:pPr>
@@ -4165,7 +4030,7 @@
           <w:szCs w:val="26"/>
         </w:rPr>
       </w:pPr>
-      <w:bookmarkStart w:id="8" w:name="_Toc514766748"/>
+      <w:bookmarkStart w:id="7" w:name="_Toc514766748"/>
       <w:r>
         <w:rPr>
           <w:rFonts w:ascii="Times New Roman" w:hAnsi="Times New Roman" w:cs="Times New Roman"/>
@@ -4175,7 +4040,7 @@
         </w:rPr>
         <w:t>Mục tiêu cụ thể.</w:t>
       </w:r>
-      <w:bookmarkEnd w:id="8"/>
+      <w:bookmarkEnd w:id="7"/>
     </w:p>
     <w:p>
       <w:pPr>
@@ -4335,8 +4200,10 @@
           <w:sz w:val="26"/>
           <w:szCs w:val="26"/>
         </w:rPr>
-        <w:t>17</w:t>
+        <w:t>18</w:t>
       </w:r>
+      <w:bookmarkStart w:id="8" w:name="_GoBack"/>
+      <w:bookmarkEnd w:id="8"/>
       <w:r>
         <w:rPr>
           <w:rFonts w:ascii="Times New Roman" w:hAnsi="Times New Roman" w:cs="Times New Roman"/>
@@ -4619,27 +4486,7 @@
           <w:sz w:val="26"/>
           <w:szCs w:val="26"/>
         </w:rPr>
-        <w:t xml:space="preserve">Quản lý phạm </w:t>
-      </w:r>
-      <w:proofErr w:type="gramStart"/>
-      <w:r>
-        <w:rPr>
-          <w:rFonts w:ascii="Times New Roman" w:hAnsi="Times New Roman" w:cs="Times New Roman"/>
-          <w:b/>
-          <w:sz w:val="26"/>
-          <w:szCs w:val="26"/>
-        </w:rPr>
-        <w:t>vi</w:t>
-      </w:r>
-      <w:proofErr w:type="gramEnd"/>
-      <w:r>
-        <w:rPr>
-          <w:rFonts w:ascii="Times New Roman" w:hAnsi="Times New Roman" w:cs="Times New Roman"/>
-          <w:b/>
-          <w:sz w:val="26"/>
-          <w:szCs w:val="26"/>
-        </w:rPr>
-        <w:t>.</w:t>
+        <w:t>Quản lý phạm vi.</w:t>
       </w:r>
       <w:bookmarkEnd w:id="11"/>
       <w:r>
@@ -5887,25 +5734,7 @@
                 <w:sz w:val="26"/>
                 <w:szCs w:val="26"/>
               </w:rPr>
-              <w:t xml:space="preserve">Khảo </w:t>
-            </w:r>
-            <w:proofErr w:type="gramStart"/>
-            <w:r>
-              <w:rPr>
-                <w:rFonts w:ascii="Times New Roman" w:hAnsi="Times New Roman" w:cs="Times New Roman"/>
-                <w:sz w:val="26"/>
-                <w:szCs w:val="26"/>
-              </w:rPr>
-              <w:t>sát  yêu</w:t>
-            </w:r>
-            <w:proofErr w:type="gramEnd"/>
-            <w:r>
-              <w:rPr>
-                <w:rFonts w:ascii="Times New Roman" w:hAnsi="Times New Roman" w:cs="Times New Roman"/>
-                <w:sz w:val="26"/>
-                <w:szCs w:val="26"/>
-              </w:rPr>
-              <w:t xml:space="preserve"> cầu</w:t>
+              <w:t>Khảo sát  yêu cầu</w:t>
             </w:r>
             <w:r>
               <w:rPr>
@@ -9824,18 +9653,8 @@
                 <w:sz w:val="26"/>
                 <w:szCs w:val="26"/>
               </w:rPr>
-              <w:t>Tài liệu báo cáo, đi lại, khảo sát</w:t>
-            </w:r>
-            <w:proofErr w:type="gramStart"/>
-            <w:r>
-              <w:rPr>
-                <w:rFonts w:ascii="Times New Roman" w:hAnsi="Times New Roman" w:cs="Times New Roman"/>
-                <w:sz w:val="26"/>
-                <w:szCs w:val="26"/>
-              </w:rPr>
-              <w:t>,…</w:t>
-            </w:r>
-            <w:proofErr w:type="gramEnd"/>
+              <w:t>Tài liệu báo cáo, đi lại, khảo sát,…</w:t>
+            </w:r>
           </w:p>
         </w:tc>
         <w:tc>
@@ -10469,20 +10288,8 @@
           <w:szCs w:val="26"/>
           <w:shd w:val="clear" w:color="auto" w:fill="FFFFFF"/>
         </w:rPr>
-        <w:t xml:space="preserve">phép người dùng có thể tra cứu thông tin pháp lý thông qua các chủ để như: Luật tố tụng hình sự, Luật đất đai, Luật bảo hiểm xã </w:t>
+        <w:t>phép người dùng có thể tra cứu thông tin pháp lý thông qua các chủ để như: Luật tố tụng hình sự, Luật đất đai, Luật bảo hiểm xã hội,….</w:t>
       </w:r>
-      <w:proofErr w:type="gramStart"/>
-      <w:r>
-        <w:rPr>
-          <w:rFonts w:ascii="Times New Roman" w:eastAsia="Times New Roman" w:hAnsi="Times New Roman" w:cs="Times New Roman"/>
-          <w:color w:val="000000"/>
-          <w:sz w:val="26"/>
-          <w:szCs w:val="26"/>
-          <w:shd w:val="clear" w:color="auto" w:fill="FFFFFF"/>
-        </w:rPr>
-        <w:t>hội,….</w:t>
-      </w:r>
-      <w:proofErr w:type="gramEnd"/>
     </w:p>
     <w:p>
       <w:pPr>
@@ -13227,25 +13034,7 @@
           <w:sz w:val="26"/>
           <w:szCs w:val="26"/>
         </w:rPr>
-        <w:t xml:space="preserve">Nguyễn </w:t>
-      </w:r>
-      <w:proofErr w:type="gramStart"/>
-      <w:r>
-        <w:rPr>
-          <w:rFonts w:ascii="Times New Roman" w:hAnsi="Times New Roman" w:cs="Times New Roman"/>
-          <w:sz w:val="26"/>
-          <w:szCs w:val="26"/>
-        </w:rPr>
-        <w:t>An</w:t>
-      </w:r>
-      <w:proofErr w:type="gramEnd"/>
-      <w:r>
-        <w:rPr>
-          <w:rFonts w:ascii="Times New Roman" w:hAnsi="Times New Roman" w:cs="Times New Roman"/>
-          <w:sz w:val="26"/>
-          <w:szCs w:val="26"/>
-        </w:rPr>
-        <w:t xml:space="preserve"> Ngọc</w:t>
+        <w:t>Nguyễn An Ngọc</w:t>
       </w:r>
       <w:r>
         <w:rPr>
@@ -13792,25 +13581,7 @@
                 <w:sz w:val="26"/>
                 <w:szCs w:val="26"/>
               </w:rPr>
-              <w:t xml:space="preserve">Tester tìm và phát hiện lỗi trong suốt quá trình xây dựng Website và có phương </w:t>
-            </w:r>
-            <w:proofErr w:type="gramStart"/>
-            <w:r>
-              <w:rPr>
-                <w:rFonts w:ascii="Times New Roman" w:hAnsi="Times New Roman" w:cs="Times New Roman"/>
-                <w:sz w:val="26"/>
-                <w:szCs w:val="26"/>
-              </w:rPr>
-              <w:t>án</w:t>
-            </w:r>
-            <w:proofErr w:type="gramEnd"/>
-            <w:r>
-              <w:rPr>
-                <w:rFonts w:ascii="Times New Roman" w:hAnsi="Times New Roman" w:cs="Times New Roman"/>
-                <w:sz w:val="26"/>
-                <w:szCs w:val="26"/>
-              </w:rPr>
-              <w:t xml:space="preserve"> khắc phục kịp thời.</w:t>
+              <w:t>Tester tìm và phát hiện lỗi trong suốt quá trình xây dựng Website và có phương án khắc phục kịp thời.</w:t>
             </w:r>
             <w:r>
               <w:rPr>
@@ -14183,25 +13954,7 @@
                 <w:sz w:val="26"/>
                 <w:szCs w:val="26"/>
               </w:rPr>
-              <w:t xml:space="preserve">Dự </w:t>
-            </w:r>
-            <w:proofErr w:type="gramStart"/>
-            <w:r>
-              <w:rPr>
-                <w:rFonts w:ascii="Times New Roman" w:hAnsi="Times New Roman" w:cs="Times New Roman"/>
-                <w:sz w:val="26"/>
-                <w:szCs w:val="26"/>
-              </w:rPr>
-              <w:t>án</w:t>
-            </w:r>
-            <w:proofErr w:type="gramEnd"/>
-            <w:r>
-              <w:rPr>
-                <w:rFonts w:ascii="Times New Roman" w:hAnsi="Times New Roman" w:cs="Times New Roman"/>
-                <w:sz w:val="26"/>
-                <w:szCs w:val="26"/>
-              </w:rPr>
-              <w:t xml:space="preserve"> không hoàn thành đúng kế hoạch</w:t>
+              <w:t>Dự án không hoàn thành đúng kế hoạch</w:t>
             </w:r>
             <w:r>
               <w:rPr>
@@ -14324,23 +14077,13 @@
                 <w:szCs w:val="26"/>
               </w:rPr>
             </w:pPr>
-            <w:proofErr w:type="gramStart"/>
-            <w:r>
-              <w:rPr>
-                <w:rFonts w:ascii="Times New Roman" w:hAnsi="Times New Roman" w:cs="Times New Roman"/>
-                <w:sz w:val="26"/>
-                <w:szCs w:val="26"/>
-              </w:rPr>
-              <w:t>cầu</w:t>
-            </w:r>
-            <w:proofErr w:type="gramEnd"/>
-            <w:r>
-              <w:rPr>
-                <w:rFonts w:ascii="Times New Roman" w:hAnsi="Times New Roman" w:cs="Times New Roman"/>
-                <w:sz w:val="26"/>
-                <w:szCs w:val="26"/>
-              </w:rPr>
-              <w:t xml:space="preserve"> của khách hàng</w:t>
+            <w:r>
+              <w:rPr>
+                <w:rFonts w:ascii="Times New Roman" w:hAnsi="Times New Roman" w:cs="Times New Roman"/>
+                <w:sz w:val="26"/>
+                <w:szCs w:val="26"/>
+              </w:rPr>
+              <w:t>cầu của khách hàng</w:t>
             </w:r>
             <w:r>
               <w:rPr>
@@ -15090,7 +14833,7 @@
           <w:rPr>
             <w:noProof/>
           </w:rPr>
-          <w:t>10</w:t>
+          <w:t>4</w:t>
         </w:r>
         <w:r>
           <w:rPr>
@@ -18545,7 +18288,7 @@
 </file>
 
 <file path=customXml/itemProps1.xml><?xml version="1.0" encoding="utf-8"?>
-<ds:datastoreItem xmlns:ds="http://schemas.openxmlformats.org/officeDocument/2006/customXml" ds:itemID="{00207671-9936-4416-A5E0-FCA65E3BD51F}">
+<ds:datastoreItem xmlns:ds="http://schemas.openxmlformats.org/officeDocument/2006/customXml" ds:itemID="{6B2FB2B2-942F-47B7-95FC-9989D2A02943}">
   <ds:schemaRefs>
     <ds:schemaRef ds:uri="http://schemas.openxmlformats.org/officeDocument/2006/bibliography"/>
   </ds:schemaRefs>

</xml_diff>

<commit_message>
ngoc commit lan 1
</commit_message>
<xml_diff>
--- a/docs/QTDACNTT_2019-2020.docx
+++ b/docs/QTDACNTT_2019-2020.docx
@@ -1,6 +1,6 @@
 
 <file path=word/document.xml><?xml version="1.0" encoding="utf-8"?>
-<w:document xmlns:wpc="http://schemas.microsoft.com/office/word/2010/wordprocessingCanvas" xmlns:mc="http://schemas.openxmlformats.org/markup-compatibility/2006" xmlns:o="urn:schemas-microsoft-com:office:office" xmlns:r="http://schemas.openxmlformats.org/officeDocument/2006/relationships" xmlns:m="http://schemas.openxmlformats.org/officeDocument/2006/math" xmlns:v="urn:schemas-microsoft-com:vml" xmlns:wp14="http://schemas.microsoft.com/office/word/2010/wordprocessingDrawing" xmlns:wp="http://schemas.openxmlformats.org/drawingml/2006/wordprocessingDrawing" xmlns:w10="urn:schemas-microsoft-com:office:word" xmlns:w="http://schemas.openxmlformats.org/wordprocessingml/2006/main" xmlns:w14="http://schemas.microsoft.com/office/word/2010/wordml" xmlns:w15="http://schemas.microsoft.com/office/word/2012/wordml" xmlns:wpg="http://schemas.microsoft.com/office/word/2010/wordprocessingGroup" xmlns:wpi="http://schemas.microsoft.com/office/word/2010/wordprocessingInk" xmlns:wne="http://schemas.microsoft.com/office/word/2006/wordml" xmlns:wps="http://schemas.microsoft.com/office/word/2010/wordprocessingShape" mc:Ignorable="w14 w15 wp14">
+<w:document xmlns:wpc="http://schemas.microsoft.com/office/word/2010/wordprocessingCanvas" xmlns:cx="http://schemas.microsoft.com/office/drawing/2014/chartex" xmlns:mc="http://schemas.openxmlformats.org/markup-compatibility/2006" xmlns:o="urn:schemas-microsoft-com:office:office" xmlns:r="http://schemas.openxmlformats.org/officeDocument/2006/relationships" xmlns:m="http://schemas.openxmlformats.org/officeDocument/2006/math" xmlns:v="urn:schemas-microsoft-com:vml" xmlns:wp14="http://schemas.microsoft.com/office/word/2010/wordprocessingDrawing" xmlns:wp="http://schemas.openxmlformats.org/drawingml/2006/wordprocessingDrawing" xmlns:w10="urn:schemas-microsoft-com:office:word" xmlns:w="http://schemas.openxmlformats.org/wordprocessingml/2006/main" xmlns:w14="http://schemas.microsoft.com/office/word/2010/wordml" xmlns:w15="http://schemas.microsoft.com/office/word/2012/wordml" xmlns:w16se="http://schemas.microsoft.com/office/word/2015/wordml/symex" xmlns:wpg="http://schemas.microsoft.com/office/word/2010/wordprocessingGroup" xmlns:wpi="http://schemas.microsoft.com/office/word/2010/wordprocessingInk" xmlns:wne="http://schemas.microsoft.com/office/word/2006/wordml" xmlns:wps="http://schemas.microsoft.com/office/word/2010/wordprocessingShape" mc:Ignorable="w14 w15 w16se wp14">
   <w:body>
     <w:tbl>
       <w:tblPr>
@@ -2993,27 +2993,7 @@
           <w:sz w:val="26"/>
           <w:szCs w:val="26"/>
         </w:rPr>
-        <w:t xml:space="preserve">Khái quát </w:t>
-      </w:r>
-      <w:proofErr w:type="gramStart"/>
-      <w:r>
-        <w:rPr>
-          <w:rFonts w:ascii="Times New Roman" w:hAnsi="Times New Roman" w:cs="Times New Roman"/>
-          <w:b/>
-          <w:sz w:val="26"/>
-          <w:szCs w:val="26"/>
-        </w:rPr>
-        <w:t>chung</w:t>
-      </w:r>
-      <w:proofErr w:type="gramEnd"/>
-      <w:r>
-        <w:rPr>
-          <w:rFonts w:ascii="Times New Roman" w:hAnsi="Times New Roman" w:cs="Times New Roman"/>
-          <w:b/>
-          <w:sz w:val="26"/>
-          <w:szCs w:val="26"/>
-        </w:rPr>
-        <w:t xml:space="preserve"> về dự án.</w:t>
+        <w:t>Khái quát chung về dự án.</w:t>
       </w:r>
       <w:bookmarkEnd w:id="2"/>
     </w:p>
@@ -3301,16 +3281,7 @@
           <w:sz w:val="26"/>
           <w:szCs w:val="26"/>
         </w:rPr>
-        <w:t xml:space="preserve">trưởng phòng Chính sách và Quản lý nghiệp </w:t>
-      </w:r>
-      <w:proofErr w:type="gramStart"/>
-      <w:r>
-        <w:rPr>
-          <w:rFonts w:ascii="Times New Roman" w:hAnsi="Times New Roman" w:cs="Times New Roman"/>
-          <w:sz w:val="26"/>
-          <w:szCs w:val="26"/>
-        </w:rPr>
-        <w:t xml:space="preserve">vụ  </w:t>
+        <w:t xml:space="preserve">trưởng phòng Chính sách và Quản lý nghiệp vụ  </w:t>
       </w:r>
       <w:r>
         <w:rPr>
@@ -3319,17 +3290,7 @@
           <w:sz w:val="26"/>
           <w:szCs w:val="26"/>
         </w:rPr>
-        <w:t>Cục</w:t>
-      </w:r>
-      <w:proofErr w:type="gramEnd"/>
-      <w:r>
-        <w:rPr>
-          <w:rFonts w:ascii="Times New Roman" w:hAnsi="Times New Roman" w:cs="Times New Roman"/>
-          <w:b/>
-          <w:sz w:val="26"/>
-          <w:szCs w:val="26"/>
-        </w:rPr>
-        <w:t xml:space="preserve"> trợ giúp pháp lý – Bộ Tư Pháp Việt Nam.</w:t>
+        <w:t>Cục trợ giúp pháp lý – Bộ Tư Pháp Việt Nam.</w:t>
       </w:r>
     </w:p>
     <w:p>
@@ -3479,25 +3440,7 @@
           <w:sz w:val="26"/>
           <w:szCs w:val="26"/>
         </w:rPr>
-        <w:t xml:space="preserve">trưởng phòng phát triển dự </w:t>
-      </w:r>
-      <w:proofErr w:type="gramStart"/>
-      <w:r>
-        <w:rPr>
-          <w:rFonts w:ascii="Times New Roman" w:hAnsi="Times New Roman" w:cs="Times New Roman"/>
-          <w:sz w:val="26"/>
-          <w:szCs w:val="26"/>
-        </w:rPr>
-        <w:t>án</w:t>
-      </w:r>
-      <w:proofErr w:type="gramEnd"/>
-      <w:r>
-        <w:rPr>
-          <w:rFonts w:ascii="Times New Roman" w:hAnsi="Times New Roman" w:cs="Times New Roman"/>
-          <w:sz w:val="26"/>
-          <w:szCs w:val="26"/>
-        </w:rPr>
-        <w:t xml:space="preserve"> </w:t>
+        <w:t xml:space="preserve">trưởng phòng phát triển dự án </w:t>
       </w:r>
       <w:r>
         <w:rPr>
@@ -3672,27 +3615,7 @@
           <w:sz w:val="26"/>
           <w:szCs w:val="26"/>
         </w:rPr>
-        <w:t xml:space="preserve">Nguyễn </w:t>
-      </w:r>
-      <w:proofErr w:type="gramStart"/>
-      <w:r>
-        <w:rPr>
-          <w:rFonts w:ascii="Times New Roman" w:hAnsi="Times New Roman" w:cs="Times New Roman"/>
-          <w:b/>
-          <w:sz w:val="26"/>
-          <w:szCs w:val="26"/>
-        </w:rPr>
-        <w:t>An</w:t>
-      </w:r>
-      <w:proofErr w:type="gramEnd"/>
-      <w:r>
-        <w:rPr>
-          <w:rFonts w:ascii="Times New Roman" w:hAnsi="Times New Roman" w:cs="Times New Roman"/>
-          <w:b/>
-          <w:sz w:val="26"/>
-          <w:szCs w:val="26"/>
-        </w:rPr>
-        <w:t xml:space="preserve"> Ngọc</w:t>
+        <w:t>Nguyễn An Ngọc</w:t>
       </w:r>
       <w:r>
         <w:rPr>
@@ -4244,8 +4167,6 @@
         </w:rPr>
         <w:t>18</w:t>
       </w:r>
-      <w:bookmarkStart w:id="8" w:name="_GoBack"/>
-      <w:bookmarkEnd w:id="8"/>
       <w:r>
         <w:rPr>
           <w:rFonts w:ascii="Times New Roman" w:hAnsi="Times New Roman" w:cs="Times New Roman"/>
@@ -4336,7 +4257,7 @@
           <w:szCs w:val="26"/>
         </w:rPr>
       </w:pPr>
-      <w:bookmarkStart w:id="9" w:name="_Toc514766749"/>
+      <w:bookmarkStart w:id="8" w:name="_Toc514766749"/>
       <w:r>
         <w:rPr>
           <w:rFonts w:ascii="Times New Roman" w:hAnsi="Times New Roman" w:cs="Times New Roman"/>
@@ -4347,7 +4268,7 @@
         <w:lastRenderedPageBreak/>
         <w:t>Mô hình hệ thống.</w:t>
       </w:r>
-      <w:bookmarkEnd w:id="9"/>
+      <w:bookmarkEnd w:id="8"/>
     </w:p>
     <w:p>
       <w:pPr>
@@ -4415,7 +4336,7 @@
           <w:szCs w:val="26"/>
         </w:rPr>
       </w:pPr>
-      <w:bookmarkStart w:id="10" w:name="_Toc514766750"/>
+      <w:bookmarkStart w:id="9" w:name="_Toc514766750"/>
       <w:r>
         <w:rPr>
           <w:rFonts w:ascii="Times New Roman" w:hAnsi="Times New Roman" w:cs="Times New Roman"/>
@@ -4425,7 +4346,7 @@
         </w:rPr>
         <w:t>Phần II. Kế hoạch thực hiện dự án.</w:t>
       </w:r>
-      <w:bookmarkEnd w:id="10"/>
+      <w:bookmarkEnd w:id="9"/>
     </w:p>
     <w:p>
       <w:pPr>
@@ -4444,7 +4365,7 @@
           <w:szCs w:val="26"/>
         </w:rPr>
       </w:pPr>
-      <w:bookmarkStart w:id="11" w:name="_Toc514766751"/>
+      <w:bookmarkStart w:id="10" w:name="_Toc514766751"/>
       <w:r>
         <w:rPr>
           <w:rFonts w:ascii="Times New Roman" w:hAnsi="Times New Roman" w:cs="Times New Roman"/>
@@ -4563,29 +4484,9 @@
           <w:sz w:val="26"/>
           <w:szCs w:val="26"/>
         </w:rPr>
-        <w:t xml:space="preserve">Quản lý phạm </w:t>
+        <w:t>Quản lý phạm vi.</w:t>
       </w:r>
-      <w:proofErr w:type="gramStart"/>
-      <w:r>
-        <w:rPr>
-          <w:rFonts w:ascii="Times New Roman" w:hAnsi="Times New Roman" w:cs="Times New Roman"/>
-          <w:b/>
-          <w:sz w:val="26"/>
-          <w:szCs w:val="26"/>
-        </w:rPr>
-        <w:t>vi</w:t>
-      </w:r>
-      <w:proofErr w:type="gramEnd"/>
-      <w:r>
-        <w:rPr>
-          <w:rFonts w:ascii="Times New Roman" w:hAnsi="Times New Roman" w:cs="Times New Roman"/>
-          <w:b/>
-          <w:sz w:val="26"/>
-          <w:szCs w:val="26"/>
-        </w:rPr>
-        <w:t>.</w:t>
-      </w:r>
-      <w:bookmarkEnd w:id="11"/>
+      <w:bookmarkEnd w:id="10"/>
       <w:r>
         <w:rPr>
           <w:rFonts w:ascii="Times New Roman" w:hAnsi="Times New Roman" w:cs="Times New Roman"/>
@@ -4613,7 +4514,7 @@
           <w:szCs w:val="26"/>
         </w:rPr>
       </w:pPr>
-      <w:bookmarkStart w:id="12" w:name="_Toc514766752"/>
+      <w:bookmarkStart w:id="11" w:name="_Toc514766752"/>
       <w:r>
         <w:rPr>
           <w:rFonts w:ascii="Times New Roman" w:hAnsi="Times New Roman" w:cs="Times New Roman"/>
@@ -4624,7 +4525,7 @@
         <w:lastRenderedPageBreak/>
         <w:t>Quản lý thời gian.</w:t>
       </w:r>
-      <w:bookmarkEnd w:id="12"/>
+      <w:bookmarkEnd w:id="11"/>
     </w:p>
     <w:p>
       <w:pPr>
@@ -5021,16 +4922,25 @@
                 <w:rFonts w:ascii="Times New Roman" w:hAnsi="Times New Roman" w:cs="Times New Roman"/>
                 <w:sz w:val="26"/>
                 <w:szCs w:val="26"/>
-              </w:rPr>
-              <w:t>3</w:t>
-            </w:r>
-            <w:r>
-              <w:rPr>
-                <w:rFonts w:ascii="Times New Roman" w:hAnsi="Times New Roman" w:cs="Times New Roman"/>
-                <w:sz w:val="26"/>
-                <w:szCs w:val="26"/>
-              </w:rPr>
-              <w:t xml:space="preserve">  ngày  </w:t>
+                <w:lang w:val="vi-VN"/>
+              </w:rPr>
+              <w:t>4</w:t>
+            </w:r>
+            <w:r>
+              <w:rPr>
+                <w:rFonts w:ascii="Times New Roman" w:hAnsi="Times New Roman" w:cs="Times New Roman"/>
+                <w:sz w:val="26"/>
+                <w:szCs w:val="26"/>
+              </w:rPr>
+              <w:t xml:space="preserve"> </w:t>
+            </w:r>
+            <w:r>
+              <w:rPr>
+                <w:rFonts w:ascii="Times New Roman" w:hAnsi="Times New Roman" w:cs="Times New Roman"/>
+                <w:sz w:val="26"/>
+                <w:szCs w:val="26"/>
+              </w:rPr>
+              <w:t xml:space="preserve">ngày  </w:t>
             </w:r>
           </w:p>
         </w:tc>
@@ -5107,7 +5017,17 @@
                 <w:sz w:val="26"/>
                 <w:szCs w:val="26"/>
               </w:rPr>
-              <w:t>23/12/2019</w:t>
+              <w:t>24</w:t>
+            </w:r>
+            <w:bookmarkStart w:id="12" w:name="_GoBack"/>
+            <w:bookmarkEnd w:id="12"/>
+            <w:r>
+              <w:rPr>
+                <w:rFonts w:ascii="Times New Roman" w:hAnsi="Times New Roman" w:cs="Times New Roman"/>
+                <w:sz w:val="26"/>
+                <w:szCs w:val="26"/>
+              </w:rPr>
+              <w:t>/12/2019</w:t>
             </w:r>
           </w:p>
         </w:tc>
@@ -5831,25 +5751,7 @@
                 <w:sz w:val="26"/>
                 <w:szCs w:val="26"/>
               </w:rPr>
-              <w:t xml:space="preserve">Khảo </w:t>
-            </w:r>
-            <w:proofErr w:type="gramStart"/>
-            <w:r>
-              <w:rPr>
-                <w:rFonts w:ascii="Times New Roman" w:hAnsi="Times New Roman" w:cs="Times New Roman"/>
-                <w:sz w:val="26"/>
-                <w:szCs w:val="26"/>
-              </w:rPr>
-              <w:t>sát  yêu</w:t>
-            </w:r>
-            <w:proofErr w:type="gramEnd"/>
-            <w:r>
-              <w:rPr>
-                <w:rFonts w:ascii="Times New Roman" w:hAnsi="Times New Roman" w:cs="Times New Roman"/>
-                <w:sz w:val="26"/>
-                <w:szCs w:val="26"/>
-              </w:rPr>
-              <w:t xml:space="preserve"> cầu</w:t>
+              <w:t>Khảo sát  yêu cầu</w:t>
             </w:r>
             <w:r>
               <w:rPr>
@@ -9768,18 +9670,8 @@
                 <w:sz w:val="26"/>
                 <w:szCs w:val="26"/>
               </w:rPr>
-              <w:t>Tài liệu báo cáo, đi lại, khảo sát</w:t>
-            </w:r>
-            <w:proofErr w:type="gramStart"/>
-            <w:r>
-              <w:rPr>
-                <w:rFonts w:ascii="Times New Roman" w:hAnsi="Times New Roman" w:cs="Times New Roman"/>
-                <w:sz w:val="26"/>
-                <w:szCs w:val="26"/>
-              </w:rPr>
-              <w:t>,…</w:t>
-            </w:r>
-            <w:proofErr w:type="gramEnd"/>
+              <w:t>Tài liệu báo cáo, đi lại, khảo sát,…</w:t>
+            </w:r>
           </w:p>
         </w:tc>
         <w:tc>
@@ -10413,20 +10305,8 @@
           <w:szCs w:val="26"/>
           <w:shd w:val="clear" w:color="auto" w:fill="FFFFFF"/>
         </w:rPr>
-        <w:t xml:space="preserve">phép người dùng có thể tra cứu thông tin pháp lý thông qua các chủ để như: Luật tố tụng hình sự, Luật đất đai, Luật bảo hiểm xã </w:t>
+        <w:t>phép người dùng có thể tra cứu thông tin pháp lý thông qua các chủ để như: Luật tố tụng hình sự, Luật đất đai, Luật bảo hiểm xã hội,….</w:t>
       </w:r>
-      <w:proofErr w:type="gramStart"/>
-      <w:r>
-        <w:rPr>
-          <w:rFonts w:ascii="Times New Roman" w:eastAsia="Times New Roman" w:hAnsi="Times New Roman" w:cs="Times New Roman"/>
-          <w:color w:val="000000"/>
-          <w:sz w:val="26"/>
-          <w:szCs w:val="26"/>
-          <w:shd w:val="clear" w:color="auto" w:fill="FFFFFF"/>
-        </w:rPr>
-        <w:t>hội,….</w:t>
-      </w:r>
-      <w:proofErr w:type="gramEnd"/>
     </w:p>
     <w:p>
       <w:pPr>
@@ -13171,25 +13051,7 @@
           <w:sz w:val="26"/>
           <w:szCs w:val="26"/>
         </w:rPr>
-        <w:t xml:space="preserve">Nguyễn </w:t>
-      </w:r>
-      <w:proofErr w:type="gramStart"/>
-      <w:r>
-        <w:rPr>
-          <w:rFonts w:ascii="Times New Roman" w:hAnsi="Times New Roman" w:cs="Times New Roman"/>
-          <w:sz w:val="26"/>
-          <w:szCs w:val="26"/>
-        </w:rPr>
-        <w:t>An</w:t>
-      </w:r>
-      <w:proofErr w:type="gramEnd"/>
-      <w:r>
-        <w:rPr>
-          <w:rFonts w:ascii="Times New Roman" w:hAnsi="Times New Roman" w:cs="Times New Roman"/>
-          <w:sz w:val="26"/>
-          <w:szCs w:val="26"/>
-        </w:rPr>
-        <w:t xml:space="preserve"> Ngọc</w:t>
+        <w:t>Nguyễn An Ngọc</w:t>
       </w:r>
       <w:r>
         <w:rPr>
@@ -13736,25 +13598,7 @@
                 <w:sz w:val="26"/>
                 <w:szCs w:val="26"/>
               </w:rPr>
-              <w:t xml:space="preserve">Tester tìm và phát hiện lỗi trong suốt quá trình xây dựng Website và có phương </w:t>
-            </w:r>
-            <w:proofErr w:type="gramStart"/>
-            <w:r>
-              <w:rPr>
-                <w:rFonts w:ascii="Times New Roman" w:hAnsi="Times New Roman" w:cs="Times New Roman"/>
-                <w:sz w:val="26"/>
-                <w:szCs w:val="26"/>
-              </w:rPr>
-              <w:t>án</w:t>
-            </w:r>
-            <w:proofErr w:type="gramEnd"/>
-            <w:r>
-              <w:rPr>
-                <w:rFonts w:ascii="Times New Roman" w:hAnsi="Times New Roman" w:cs="Times New Roman"/>
-                <w:sz w:val="26"/>
-                <w:szCs w:val="26"/>
-              </w:rPr>
-              <w:t xml:space="preserve"> khắc phục kịp thời.</w:t>
+              <w:t>Tester tìm và phát hiện lỗi trong suốt quá trình xây dựng Website và có phương án khắc phục kịp thời.</w:t>
             </w:r>
             <w:r>
               <w:rPr>
@@ -14127,25 +13971,7 @@
                 <w:sz w:val="26"/>
                 <w:szCs w:val="26"/>
               </w:rPr>
-              <w:t xml:space="preserve">Dự </w:t>
-            </w:r>
-            <w:proofErr w:type="gramStart"/>
-            <w:r>
-              <w:rPr>
-                <w:rFonts w:ascii="Times New Roman" w:hAnsi="Times New Roman" w:cs="Times New Roman"/>
-                <w:sz w:val="26"/>
-                <w:szCs w:val="26"/>
-              </w:rPr>
-              <w:t>án</w:t>
-            </w:r>
-            <w:proofErr w:type="gramEnd"/>
-            <w:r>
-              <w:rPr>
-                <w:rFonts w:ascii="Times New Roman" w:hAnsi="Times New Roman" w:cs="Times New Roman"/>
-                <w:sz w:val="26"/>
-                <w:szCs w:val="26"/>
-              </w:rPr>
-              <w:t xml:space="preserve"> không hoàn thành đúng kế hoạch</w:t>
+              <w:t>Dự án không hoàn thành đúng kế hoạch</w:t>
             </w:r>
             <w:r>
               <w:rPr>
@@ -14268,23 +14094,13 @@
                 <w:szCs w:val="26"/>
               </w:rPr>
             </w:pPr>
-            <w:proofErr w:type="gramStart"/>
-            <w:r>
-              <w:rPr>
-                <w:rFonts w:ascii="Times New Roman" w:hAnsi="Times New Roman" w:cs="Times New Roman"/>
-                <w:sz w:val="26"/>
-                <w:szCs w:val="26"/>
-              </w:rPr>
-              <w:t>cầu</w:t>
-            </w:r>
-            <w:proofErr w:type="gramEnd"/>
-            <w:r>
-              <w:rPr>
-                <w:rFonts w:ascii="Times New Roman" w:hAnsi="Times New Roman" w:cs="Times New Roman"/>
-                <w:sz w:val="26"/>
-                <w:szCs w:val="26"/>
-              </w:rPr>
-              <w:t xml:space="preserve"> của khách hàng</w:t>
+            <w:r>
+              <w:rPr>
+                <w:rFonts w:ascii="Times New Roman" w:hAnsi="Times New Roman" w:cs="Times New Roman"/>
+                <w:sz w:val="26"/>
+                <w:szCs w:val="26"/>
+              </w:rPr>
+              <w:t>cầu của khách hàng</w:t>
             </w:r>
             <w:r>
               <w:rPr>
@@ -14976,7 +14792,7 @@
 </file>
 
 <file path=word/endnotes.xml><?xml version="1.0" encoding="utf-8"?>
-<w:endnotes xmlns:wpc="http://schemas.microsoft.com/office/word/2010/wordprocessingCanvas" xmlns:mc="http://schemas.openxmlformats.org/markup-compatibility/2006" xmlns:o="urn:schemas-microsoft-com:office:office" xmlns:r="http://schemas.openxmlformats.org/officeDocument/2006/relationships" xmlns:m="http://schemas.openxmlformats.org/officeDocument/2006/math" xmlns:v="urn:schemas-microsoft-com:vml" xmlns:wp14="http://schemas.microsoft.com/office/word/2010/wordprocessingDrawing" xmlns:wp="http://schemas.openxmlformats.org/drawingml/2006/wordprocessingDrawing" xmlns:w10="urn:schemas-microsoft-com:office:word" xmlns:w="http://schemas.openxmlformats.org/wordprocessingml/2006/main" xmlns:w14="http://schemas.microsoft.com/office/word/2010/wordml" xmlns:w15="http://schemas.microsoft.com/office/word/2012/wordml" xmlns:wpg="http://schemas.microsoft.com/office/word/2010/wordprocessingGroup" xmlns:wpi="http://schemas.microsoft.com/office/word/2010/wordprocessingInk" xmlns:wne="http://schemas.microsoft.com/office/word/2006/wordml" xmlns:wps="http://schemas.microsoft.com/office/word/2010/wordprocessingShape" mc:Ignorable="w14 w15 wp14">
+<w:endnotes xmlns:wpc="http://schemas.microsoft.com/office/word/2010/wordprocessingCanvas" xmlns:cx="http://schemas.microsoft.com/office/drawing/2014/chartex" xmlns:mc="http://schemas.openxmlformats.org/markup-compatibility/2006" xmlns:o="urn:schemas-microsoft-com:office:office" xmlns:r="http://schemas.openxmlformats.org/officeDocument/2006/relationships" xmlns:m="http://schemas.openxmlformats.org/officeDocument/2006/math" xmlns:v="urn:schemas-microsoft-com:vml" xmlns:wp14="http://schemas.microsoft.com/office/word/2010/wordprocessingDrawing" xmlns:wp="http://schemas.openxmlformats.org/drawingml/2006/wordprocessingDrawing" xmlns:w10="urn:schemas-microsoft-com:office:word" xmlns:w="http://schemas.openxmlformats.org/wordprocessingml/2006/main" xmlns:w14="http://schemas.microsoft.com/office/word/2010/wordml" xmlns:w15="http://schemas.microsoft.com/office/word/2012/wordml" xmlns:w16se="http://schemas.microsoft.com/office/word/2015/wordml/symex" xmlns:wpg="http://schemas.microsoft.com/office/word/2010/wordprocessingGroup" xmlns:wpi="http://schemas.microsoft.com/office/word/2010/wordprocessingInk" xmlns:wne="http://schemas.microsoft.com/office/word/2006/wordml" xmlns:wps="http://schemas.microsoft.com/office/word/2010/wordprocessingShape" mc:Ignorable="w14 w15 w16se wp14">
   <w:endnote w:type="separator" w:id="-1">
     <w:p>
       <w:pPr>
@@ -15001,7 +14817,7 @@
 </file>
 
 <file path=word/footer1.xml><?xml version="1.0" encoding="utf-8"?>
-<w:ftr xmlns:wpc="http://schemas.microsoft.com/office/word/2010/wordprocessingCanvas" xmlns:mc="http://schemas.openxmlformats.org/markup-compatibility/2006" xmlns:o="urn:schemas-microsoft-com:office:office" xmlns:r="http://schemas.openxmlformats.org/officeDocument/2006/relationships" xmlns:m="http://schemas.openxmlformats.org/officeDocument/2006/math" xmlns:v="urn:schemas-microsoft-com:vml" xmlns:wp14="http://schemas.microsoft.com/office/word/2010/wordprocessingDrawing" xmlns:wp="http://schemas.openxmlformats.org/drawingml/2006/wordprocessingDrawing" xmlns:w10="urn:schemas-microsoft-com:office:word" xmlns:w="http://schemas.openxmlformats.org/wordprocessingml/2006/main" xmlns:w14="http://schemas.microsoft.com/office/word/2010/wordml" xmlns:w15="http://schemas.microsoft.com/office/word/2012/wordml" xmlns:wpg="http://schemas.microsoft.com/office/word/2010/wordprocessingGroup" xmlns:wpi="http://schemas.microsoft.com/office/word/2010/wordprocessingInk" xmlns:wne="http://schemas.microsoft.com/office/word/2006/wordml" xmlns:wps="http://schemas.microsoft.com/office/word/2010/wordprocessingShape" mc:Ignorable="w14 w15 wp14">
+<w:ftr xmlns:wpc="http://schemas.microsoft.com/office/word/2010/wordprocessingCanvas" xmlns:cx="http://schemas.microsoft.com/office/drawing/2014/chartex" xmlns:mc="http://schemas.openxmlformats.org/markup-compatibility/2006" xmlns:o="urn:schemas-microsoft-com:office:office" xmlns:r="http://schemas.openxmlformats.org/officeDocument/2006/relationships" xmlns:m="http://schemas.openxmlformats.org/officeDocument/2006/math" xmlns:v="urn:schemas-microsoft-com:vml" xmlns:wp14="http://schemas.microsoft.com/office/word/2010/wordprocessingDrawing" xmlns:wp="http://schemas.openxmlformats.org/drawingml/2006/wordprocessingDrawing" xmlns:w10="urn:schemas-microsoft-com:office:word" xmlns:w="http://schemas.openxmlformats.org/wordprocessingml/2006/main" xmlns:w14="http://schemas.microsoft.com/office/word/2010/wordml" xmlns:w15="http://schemas.microsoft.com/office/word/2012/wordml" xmlns:w16se="http://schemas.microsoft.com/office/word/2015/wordml/symex" xmlns:wpg="http://schemas.microsoft.com/office/word/2010/wordprocessingGroup" xmlns:wpi="http://schemas.microsoft.com/office/word/2010/wordprocessingInk" xmlns:wne="http://schemas.microsoft.com/office/word/2006/wordml" xmlns:wps="http://schemas.microsoft.com/office/word/2010/wordprocessingShape" mc:Ignorable="w14 w15 w16se wp14">
   <w:sdt>
     <w:sdtPr>
       <w:id w:val="470420357"/>
@@ -15034,7 +14850,7 @@
           <w:rPr>
             <w:noProof/>
           </w:rPr>
-          <w:t>4</w:t>
+          <w:t>3</w:t>
         </w:r>
         <w:r>
           <w:rPr>
@@ -15054,7 +14870,7 @@
 </file>
 
 <file path=word/footnotes.xml><?xml version="1.0" encoding="utf-8"?>
-<w:footnotes xmlns:wpc="http://schemas.microsoft.com/office/word/2010/wordprocessingCanvas" xmlns:mc="http://schemas.openxmlformats.org/markup-compatibility/2006" xmlns:o="urn:schemas-microsoft-com:office:office" xmlns:r="http://schemas.openxmlformats.org/officeDocument/2006/relationships" xmlns:m="http://schemas.openxmlformats.org/officeDocument/2006/math" xmlns:v="urn:schemas-microsoft-com:vml" xmlns:wp14="http://schemas.microsoft.com/office/word/2010/wordprocessingDrawing" xmlns:wp="http://schemas.openxmlformats.org/drawingml/2006/wordprocessingDrawing" xmlns:w10="urn:schemas-microsoft-com:office:word" xmlns:w="http://schemas.openxmlformats.org/wordprocessingml/2006/main" xmlns:w14="http://schemas.microsoft.com/office/word/2010/wordml" xmlns:w15="http://schemas.microsoft.com/office/word/2012/wordml" xmlns:wpg="http://schemas.microsoft.com/office/word/2010/wordprocessingGroup" xmlns:wpi="http://schemas.microsoft.com/office/word/2010/wordprocessingInk" xmlns:wne="http://schemas.microsoft.com/office/word/2006/wordml" xmlns:wps="http://schemas.microsoft.com/office/word/2010/wordprocessingShape" mc:Ignorable="w14 w15 wp14">
+<w:footnotes xmlns:wpc="http://schemas.microsoft.com/office/word/2010/wordprocessingCanvas" xmlns:cx="http://schemas.microsoft.com/office/drawing/2014/chartex" xmlns:mc="http://schemas.openxmlformats.org/markup-compatibility/2006" xmlns:o="urn:schemas-microsoft-com:office:office" xmlns:r="http://schemas.openxmlformats.org/officeDocument/2006/relationships" xmlns:m="http://schemas.openxmlformats.org/officeDocument/2006/math" xmlns:v="urn:schemas-microsoft-com:vml" xmlns:wp14="http://schemas.microsoft.com/office/word/2010/wordprocessingDrawing" xmlns:wp="http://schemas.openxmlformats.org/drawingml/2006/wordprocessingDrawing" xmlns:w10="urn:schemas-microsoft-com:office:word" xmlns:w="http://schemas.openxmlformats.org/wordprocessingml/2006/main" xmlns:w14="http://schemas.microsoft.com/office/word/2010/wordml" xmlns:w15="http://schemas.microsoft.com/office/word/2012/wordml" xmlns:w16se="http://schemas.microsoft.com/office/word/2015/wordml/symex" xmlns:wpg="http://schemas.microsoft.com/office/word/2010/wordprocessingGroup" xmlns:wpi="http://schemas.microsoft.com/office/word/2010/wordprocessingInk" xmlns:wne="http://schemas.microsoft.com/office/word/2006/wordml" xmlns:wps="http://schemas.microsoft.com/office/word/2010/wordprocessingShape" mc:Ignorable="w14 w15 w16se wp14">
   <w:footnote w:type="separator" w:id="-1">
     <w:p>
       <w:pPr>
@@ -15079,8 +14895,8 @@
 </file>
 
 <file path=word/numbering.xml><?xml version="1.0" encoding="utf-8"?>
-<w:numbering xmlns:wpc="http://schemas.microsoft.com/office/word/2010/wordprocessingCanvas" xmlns:mc="http://schemas.openxmlformats.org/markup-compatibility/2006" xmlns:o="urn:schemas-microsoft-com:office:office" xmlns:r="http://schemas.openxmlformats.org/officeDocument/2006/relationships" xmlns:m="http://schemas.openxmlformats.org/officeDocument/2006/math" xmlns:v="urn:schemas-microsoft-com:vml" xmlns:wp14="http://schemas.microsoft.com/office/word/2010/wordprocessingDrawing" xmlns:wp="http://schemas.openxmlformats.org/drawingml/2006/wordprocessingDrawing" xmlns:w10="urn:schemas-microsoft-com:office:word" xmlns:w="http://schemas.openxmlformats.org/wordprocessingml/2006/main" xmlns:w14="http://schemas.microsoft.com/office/word/2010/wordml" xmlns:w15="http://schemas.microsoft.com/office/word/2012/wordml" xmlns:wpg="http://schemas.microsoft.com/office/word/2010/wordprocessingGroup" xmlns:wpi="http://schemas.microsoft.com/office/word/2010/wordprocessingInk" xmlns:wne="http://schemas.microsoft.com/office/word/2006/wordml" xmlns:wps="http://schemas.microsoft.com/office/word/2010/wordprocessingShape" mc:Ignorable="w14 w15 wp14">
-  <w:abstractNum w:abstractNumId="0">
+<w:numbering xmlns:wpc="http://schemas.microsoft.com/office/word/2010/wordprocessingCanvas" xmlns:cx="http://schemas.microsoft.com/office/drawing/2014/chartex" xmlns:mc="http://schemas.openxmlformats.org/markup-compatibility/2006" xmlns:o="urn:schemas-microsoft-com:office:office" xmlns:r="http://schemas.openxmlformats.org/officeDocument/2006/relationships" xmlns:m="http://schemas.openxmlformats.org/officeDocument/2006/math" xmlns:v="urn:schemas-microsoft-com:vml" xmlns:wp14="http://schemas.microsoft.com/office/word/2010/wordprocessingDrawing" xmlns:wp="http://schemas.openxmlformats.org/drawingml/2006/wordprocessingDrawing" xmlns:w10="urn:schemas-microsoft-com:office:word" xmlns:w="http://schemas.openxmlformats.org/wordprocessingml/2006/main" xmlns:w14="http://schemas.microsoft.com/office/word/2010/wordml" xmlns:w15="http://schemas.microsoft.com/office/word/2012/wordml" xmlns:w16se="http://schemas.microsoft.com/office/word/2015/wordml/symex" xmlns:wpg="http://schemas.microsoft.com/office/word/2010/wordprocessingGroup" xmlns:wpi="http://schemas.microsoft.com/office/word/2010/wordprocessingInk" xmlns:wne="http://schemas.microsoft.com/office/word/2006/wordml" xmlns:wps="http://schemas.microsoft.com/office/word/2010/wordprocessingShape" mc:Ignorable="w14 w15 w16se wp14">
+  <w:abstractNum w:abstractNumId="0" w15:restartNumberingAfterBreak="0">
     <w:nsid w:val="03C95A97"/>
     <w:multiLevelType w:val="multilevel"/>
     <w:tmpl w:val="2974BFA6"/>
@@ -15229,7 +15045,7 @@
       </w:rPr>
     </w:lvl>
   </w:abstractNum>
-  <w:abstractNum w:abstractNumId="1">
+  <w:abstractNum w:abstractNumId="1" w15:restartNumberingAfterBreak="0">
     <w:nsid w:val="05471EA9"/>
     <w:multiLevelType w:val="multilevel"/>
     <w:tmpl w:val="C7080920"/>
@@ -15378,7 +15194,7 @@
       </w:rPr>
     </w:lvl>
   </w:abstractNum>
-  <w:abstractNum w:abstractNumId="2">
+  <w:abstractNum w:abstractNumId="2" w15:restartNumberingAfterBreak="0">
     <w:nsid w:val="0E6D133A"/>
     <w:multiLevelType w:val="hybridMultilevel"/>
     <w:tmpl w:val="69AC6566"/>
@@ -15467,7 +15283,7 @@
       </w:pPr>
     </w:lvl>
   </w:abstractNum>
-  <w:abstractNum w:abstractNumId="3">
+  <w:abstractNum w:abstractNumId="3" w15:restartNumberingAfterBreak="0">
     <w:nsid w:val="0FE61BC9"/>
     <w:multiLevelType w:val="hybridMultilevel"/>
     <w:tmpl w:val="306860C0"/>
@@ -15580,7 +15396,7 @@
       </w:rPr>
     </w:lvl>
   </w:abstractNum>
-  <w:abstractNum w:abstractNumId="4">
+  <w:abstractNum w:abstractNumId="4" w15:restartNumberingAfterBreak="0">
     <w:nsid w:val="15A21959"/>
     <w:multiLevelType w:val="hybridMultilevel"/>
     <w:tmpl w:val="481823A2"/>
@@ -15693,7 +15509,7 @@
       </w:rPr>
     </w:lvl>
   </w:abstractNum>
-  <w:abstractNum w:abstractNumId="5">
+  <w:abstractNum w:abstractNumId="5" w15:restartNumberingAfterBreak="0">
     <w:nsid w:val="1DF44FC2"/>
     <w:multiLevelType w:val="hybridMultilevel"/>
     <w:tmpl w:val="932A56AA"/>
@@ -15806,7 +15622,7 @@
       </w:rPr>
     </w:lvl>
   </w:abstractNum>
-  <w:abstractNum w:abstractNumId="6">
+  <w:abstractNum w:abstractNumId="6" w15:restartNumberingAfterBreak="0">
     <w:nsid w:val="20AB6944"/>
     <w:multiLevelType w:val="hybridMultilevel"/>
     <w:tmpl w:val="4DCC0518"/>
@@ -15898,7 +15714,7 @@
       </w:pPr>
     </w:lvl>
   </w:abstractNum>
-  <w:abstractNum w:abstractNumId="7">
+  <w:abstractNum w:abstractNumId="7" w15:restartNumberingAfterBreak="0">
     <w:nsid w:val="28C66B91"/>
     <w:multiLevelType w:val="multilevel"/>
     <w:tmpl w:val="B874D9DE"/>
@@ -16047,7 +15863,7 @@
       </w:rPr>
     </w:lvl>
   </w:abstractNum>
-  <w:abstractNum w:abstractNumId="8">
+  <w:abstractNum w:abstractNumId="8" w15:restartNumberingAfterBreak="0">
     <w:nsid w:val="3C536DDF"/>
     <w:multiLevelType w:val="hybridMultilevel"/>
     <w:tmpl w:val="9766CF6E"/>
@@ -16160,7 +15976,7 @@
       </w:rPr>
     </w:lvl>
   </w:abstractNum>
-  <w:abstractNum w:abstractNumId="9">
+  <w:abstractNum w:abstractNumId="9" w15:restartNumberingAfterBreak="0">
     <w:nsid w:val="4BAD7F9E"/>
     <w:multiLevelType w:val="multilevel"/>
     <w:tmpl w:val="4EC8C51E"/>
@@ -16309,7 +16125,7 @@
       </w:rPr>
     </w:lvl>
   </w:abstractNum>
-  <w:abstractNum w:abstractNumId="10">
+  <w:abstractNum w:abstractNumId="10" w15:restartNumberingAfterBreak="0">
     <w:nsid w:val="4EFC713C"/>
     <w:multiLevelType w:val="hybridMultilevel"/>
     <w:tmpl w:val="AA32D522"/>
@@ -16398,7 +16214,7 @@
       </w:pPr>
     </w:lvl>
   </w:abstractNum>
-  <w:abstractNum w:abstractNumId="11">
+  <w:abstractNum w:abstractNumId="11" w15:restartNumberingAfterBreak="0">
     <w:nsid w:val="50A05989"/>
     <w:multiLevelType w:val="hybridMultilevel"/>
     <w:tmpl w:val="64AEE73E"/>
@@ -16510,7 +16326,7 @@
       </w:rPr>
     </w:lvl>
   </w:abstractNum>
-  <w:abstractNum w:abstractNumId="12">
+  <w:abstractNum w:abstractNumId="12" w15:restartNumberingAfterBreak="0">
     <w:nsid w:val="55F96ECF"/>
     <w:multiLevelType w:val="hybridMultilevel"/>
     <w:tmpl w:val="B49A1490"/>
@@ -16623,7 +16439,7 @@
       </w:rPr>
     </w:lvl>
   </w:abstractNum>
-  <w:abstractNum w:abstractNumId="13">
+  <w:abstractNum w:abstractNumId="13" w15:restartNumberingAfterBreak="0">
     <w:nsid w:val="563034DA"/>
     <w:multiLevelType w:val="hybridMultilevel"/>
     <w:tmpl w:val="1D3A850A"/>
@@ -16735,7 +16551,7 @@
       </w:rPr>
     </w:lvl>
   </w:abstractNum>
-  <w:abstractNum w:abstractNumId="14">
+  <w:abstractNum w:abstractNumId="14" w15:restartNumberingAfterBreak="0">
     <w:nsid w:val="5ED27358"/>
     <w:multiLevelType w:val="hybridMultilevel"/>
     <w:tmpl w:val="720E0F3A"/>
@@ -16848,7 +16664,7 @@
       </w:rPr>
     </w:lvl>
   </w:abstractNum>
-  <w:abstractNum w:abstractNumId="15">
+  <w:abstractNum w:abstractNumId="15" w15:restartNumberingAfterBreak="0">
     <w:nsid w:val="5ED726C8"/>
     <w:multiLevelType w:val="hybridMultilevel"/>
     <w:tmpl w:val="628AB0C8"/>
@@ -16937,7 +16753,7 @@
       </w:pPr>
     </w:lvl>
   </w:abstractNum>
-  <w:abstractNum w:abstractNumId="16">
+  <w:abstractNum w:abstractNumId="16" w15:restartNumberingAfterBreak="0">
     <w:nsid w:val="6B4B7A0D"/>
     <w:multiLevelType w:val="hybridMultilevel"/>
     <w:tmpl w:val="36805B12"/>
@@ -17026,7 +16842,7 @@
       </w:pPr>
     </w:lvl>
   </w:abstractNum>
-  <w:abstractNum w:abstractNumId="17">
+  <w:abstractNum w:abstractNumId="17" w15:restartNumberingAfterBreak="0">
     <w:nsid w:val="709F4AA1"/>
     <w:multiLevelType w:val="hybridMultilevel"/>
     <w:tmpl w:val="CA940D62"/>
@@ -17138,7 +16954,7 @@
       </w:rPr>
     </w:lvl>
   </w:abstractNum>
-  <w:abstractNum w:abstractNumId="18">
+  <w:abstractNum w:abstractNumId="18" w15:restartNumberingAfterBreak="0">
     <w:nsid w:val="7B105856"/>
     <w:multiLevelType w:val="hybridMultilevel"/>
     <w:tmpl w:val="6D6885B2"/>
@@ -17251,7 +17067,7 @@
       </w:rPr>
     </w:lvl>
   </w:abstractNum>
-  <w:abstractNum w:abstractNumId="19">
+  <w:abstractNum w:abstractNumId="19" w15:restartNumberingAfterBreak="0">
     <w:nsid w:val="7F134090"/>
     <w:multiLevelType w:val="hybridMultilevel"/>
     <w:tmpl w:val="45AE9D08"/>
@@ -17401,7 +17217,7 @@
 </file>
 
 <file path=word/styles.xml><?xml version="1.0" encoding="utf-8"?>
-<w:styles xmlns:mc="http://schemas.openxmlformats.org/markup-compatibility/2006" xmlns:r="http://schemas.openxmlformats.org/officeDocument/2006/relationships" xmlns:w="http://schemas.openxmlformats.org/wordprocessingml/2006/main" xmlns:w14="http://schemas.microsoft.com/office/word/2010/wordml" xmlns:w15="http://schemas.microsoft.com/office/word/2012/wordml" mc:Ignorable="w14 w15">
+<w:styles xmlns:mc="http://schemas.openxmlformats.org/markup-compatibility/2006" xmlns:r="http://schemas.openxmlformats.org/officeDocument/2006/relationships" xmlns:w="http://schemas.openxmlformats.org/wordprocessingml/2006/main" xmlns:w14="http://schemas.microsoft.com/office/word/2010/wordml" xmlns:w15="http://schemas.microsoft.com/office/word/2012/wordml" xmlns:w16se="http://schemas.microsoft.com/office/word/2015/wordml/symex" mc:Ignorable="w14 w15 w16se">
   <w:docDefaults>
     <w:rPrDefault>
       <w:rPr>
@@ -17851,7 +17667,6 @@
       <w:spacing w:after="0" w:line="240" w:lineRule="auto"/>
     </w:pPr>
     <w:tblPr>
-      <w:tblInd w:w="0" w:type="dxa"/>
       <w:tblBorders>
         <w:top w:val="single" w:sz="4" w:space="0" w:color="auto"/>
         <w:left w:val="single" w:sz="4" w:space="0" w:color="auto"/>
@@ -17860,12 +17675,6 @@
         <w:insideH w:val="single" w:sz="4" w:space="0" w:color="auto"/>
         <w:insideV w:val="single" w:sz="4" w:space="0" w:color="auto"/>
       </w:tblBorders>
-      <w:tblCellMar>
-        <w:top w:w="0" w:type="dxa"/>
-        <w:left w:w="108" w:type="dxa"/>
-        <w:bottom w:w="0" w:type="dxa"/>
-        <w:right w:w="108" w:type="dxa"/>
-      </w:tblCellMar>
     </w:tblPr>
   </w:style>
   <w:style w:type="paragraph" w:styleId="NormalWeb">
@@ -18489,7 +18298,7 @@
 </file>
 
 <file path=customXml/itemProps1.xml><?xml version="1.0" encoding="utf-8"?>
-<ds:datastoreItem xmlns:ds="http://schemas.openxmlformats.org/officeDocument/2006/customXml" ds:itemID="{649D78B6-BF2C-41B4-823D-80FC1ABB4B89}">
+<ds:datastoreItem xmlns:ds="http://schemas.openxmlformats.org/officeDocument/2006/customXml" ds:itemID="{E9671F76-88BA-4CC0-849B-693F7544CB29}">
   <ds:schemaRefs>
     <ds:schemaRef ds:uri="http://schemas.openxmlformats.org/officeDocument/2006/bibliography"/>
   </ds:schemaRefs>

</xml_diff>

<commit_message>
ngoc commit lan 3
</commit_message>
<xml_diff>
--- a/docs/QTDACNTT_2019-2020.docx
+++ b/docs/QTDACNTT_2019-2020.docx
@@ -5019,8 +5019,6 @@
               </w:rPr>
               <w:t>24</w:t>
             </w:r>
-            <w:bookmarkStart w:id="12" w:name="_GoBack"/>
-            <w:bookmarkEnd w:id="12"/>
             <w:r>
               <w:rPr>
                 <w:rFonts w:ascii="Times New Roman" w:hAnsi="Times New Roman" w:cs="Times New Roman"/>
@@ -6000,8 +5998,10 @@
                 <w:sz w:val="26"/>
                 <w:szCs w:val="26"/>
               </w:rPr>
-              <w:t>28</w:t>
-            </w:r>
+              <w:t>27</w:t>
+            </w:r>
+            <w:bookmarkStart w:id="12" w:name="_GoBack"/>
+            <w:bookmarkEnd w:id="12"/>
             <w:r>
               <w:rPr>
                 <w:rFonts w:ascii="Times New Roman" w:hAnsi="Times New Roman" w:cs="Times New Roman"/>
@@ -14850,7 +14850,7 @@
           <w:rPr>
             <w:noProof/>
           </w:rPr>
-          <w:t>3</w:t>
+          <w:t>6</w:t>
         </w:r>
         <w:r>
           <w:rPr>
@@ -18298,7 +18298,7 @@
 </file>
 
 <file path=customXml/itemProps1.xml><?xml version="1.0" encoding="utf-8"?>
-<ds:datastoreItem xmlns:ds="http://schemas.openxmlformats.org/officeDocument/2006/customXml" ds:itemID="{E9671F76-88BA-4CC0-849B-693F7544CB29}">
+<ds:datastoreItem xmlns:ds="http://schemas.openxmlformats.org/officeDocument/2006/customXml" ds:itemID="{884959A7-48D5-4673-8108-3537992BD982}">
   <ds:schemaRefs>
     <ds:schemaRef ds:uri="http://schemas.openxmlformats.org/officeDocument/2006/bibliography"/>
   </ds:schemaRefs>

</xml_diff>

<commit_message>
ngoc commit lan 4
</commit_message>
<xml_diff>
--- a/docs/QTDACNTT_2019-2020.docx
+++ b/docs/QTDACNTT_2019-2020.docx
@@ -6000,8 +6000,6 @@
               </w:rPr>
               <w:t>27</w:t>
             </w:r>
-            <w:bookmarkStart w:id="12" w:name="_GoBack"/>
-            <w:bookmarkEnd w:id="12"/>
             <w:r>
               <w:rPr>
                 <w:rFonts w:ascii="Times New Roman" w:hAnsi="Times New Roman" w:cs="Times New Roman"/>
@@ -6916,8 +6914,10 @@
                 <w:sz w:val="26"/>
                 <w:szCs w:val="26"/>
               </w:rPr>
-              <w:t>02</w:t>
-            </w:r>
+              <w:t>01</w:t>
+            </w:r>
+            <w:bookmarkStart w:id="12" w:name="_GoBack"/>
+            <w:bookmarkEnd w:id="12"/>
             <w:r>
               <w:rPr>
                 <w:rFonts w:ascii="Times New Roman" w:hAnsi="Times New Roman" w:cs="Times New Roman"/>
@@ -14850,7 +14850,7 @@
           <w:rPr>
             <w:noProof/>
           </w:rPr>
-          <w:t>6</w:t>
+          <w:t>7</w:t>
         </w:r>
         <w:r>
           <w:rPr>
@@ -18298,7 +18298,7 @@
 </file>
 
 <file path=customXml/itemProps1.xml><?xml version="1.0" encoding="utf-8"?>
-<ds:datastoreItem xmlns:ds="http://schemas.openxmlformats.org/officeDocument/2006/customXml" ds:itemID="{884959A7-48D5-4673-8108-3537992BD982}">
+<ds:datastoreItem xmlns:ds="http://schemas.openxmlformats.org/officeDocument/2006/customXml" ds:itemID="{9D50E871-F4FC-4A29-AA08-8DD58368CB94}">
   <ds:schemaRefs>
     <ds:schemaRef ds:uri="http://schemas.openxmlformats.org/officeDocument/2006/bibliography"/>
   </ds:schemaRefs>

</xml_diff>

<commit_message>
ngoc commit lan 5
</commit_message>
<xml_diff>
--- a/docs/QTDACNTT_2019-2020.docx
+++ b/docs/QTDACNTT_2019-2020.docx
@@ -6916,8 +6916,6 @@
               </w:rPr>
               <w:t>01</w:t>
             </w:r>
-            <w:bookmarkStart w:id="12" w:name="_GoBack"/>
-            <w:bookmarkEnd w:id="12"/>
             <w:r>
               <w:rPr>
                 <w:rFonts w:ascii="Times New Roman" w:hAnsi="Times New Roman" w:cs="Times New Roman"/>
@@ -7383,8 +7381,18 @@
                 <w:sz w:val="26"/>
                 <w:szCs w:val="26"/>
               </w:rPr>
-              <w:t>Nguyễn Văn D</w:t>
-            </w:r>
+              <w:t>Nguyễ</w:t>
+            </w:r>
+            <w:r>
+              <w:rPr>
+                <w:rFonts w:ascii="Times New Roman" w:hAnsi="Times New Roman" w:cs="Times New Roman"/>
+                <w:sz w:val="26"/>
+                <w:szCs w:val="26"/>
+              </w:rPr>
+              <w:t>n Văn F</w:t>
+            </w:r>
+            <w:bookmarkStart w:id="12" w:name="_GoBack"/>
+            <w:bookmarkEnd w:id="12"/>
           </w:p>
           <w:p>
             <w:pPr>
@@ -18298,7 +18306,7 @@
 </file>
 
 <file path=customXml/itemProps1.xml><?xml version="1.0" encoding="utf-8"?>
-<ds:datastoreItem xmlns:ds="http://schemas.openxmlformats.org/officeDocument/2006/customXml" ds:itemID="{9D50E871-F4FC-4A29-AA08-8DD58368CB94}">
+<ds:datastoreItem xmlns:ds="http://schemas.openxmlformats.org/officeDocument/2006/customXml" ds:itemID="{4D061B4A-27E0-4133-8426-DAD9D6DD43D1}">
   <ds:schemaRefs>
     <ds:schemaRef ds:uri="http://schemas.openxmlformats.org/officeDocument/2006/bibliography"/>
   </ds:schemaRefs>

</xml_diff>

<commit_message>
ngoc commit lan 6
</commit_message>
<xml_diff>
--- a/docs/QTDACNTT_2019-2020.docx
+++ b/docs/QTDACNTT_2019-2020.docx
@@ -7212,7 +7212,25 @@
                 <w:sz w:val="26"/>
                 <w:szCs w:val="26"/>
               </w:rPr>
-              <w:t>Nguyễn Văn C</w:t>
+              <w:t>Nguyễ</w:t>
+            </w:r>
+            <w:r>
+              <w:rPr>
+                <w:rFonts w:ascii="Times New Roman" w:hAnsi="Times New Roman" w:cs="Times New Roman"/>
+                <w:sz w:val="26"/>
+                <w:szCs w:val="26"/>
+              </w:rPr>
+              <w:t>n Thị</w:t>
+            </w:r>
+            <w:bookmarkStart w:id="12" w:name="_GoBack"/>
+            <w:bookmarkEnd w:id="12"/>
+            <w:r>
+              <w:rPr>
+                <w:rFonts w:ascii="Times New Roman" w:hAnsi="Times New Roman" w:cs="Times New Roman"/>
+                <w:sz w:val="26"/>
+                <w:szCs w:val="26"/>
+              </w:rPr>
+              <w:t xml:space="preserve"> C</w:t>
             </w:r>
           </w:p>
           <w:p>
@@ -7391,8 +7409,6 @@
               </w:rPr>
               <w:t>n Văn F</w:t>
             </w:r>
-            <w:bookmarkStart w:id="12" w:name="_GoBack"/>
-            <w:bookmarkEnd w:id="12"/>
           </w:p>
           <w:p>
             <w:pPr>
@@ -18306,7 +18322,7 @@
 </file>
 
 <file path=customXml/itemProps1.xml><?xml version="1.0" encoding="utf-8"?>
-<ds:datastoreItem xmlns:ds="http://schemas.openxmlformats.org/officeDocument/2006/customXml" ds:itemID="{4D061B4A-27E0-4133-8426-DAD9D6DD43D1}">
+<ds:datastoreItem xmlns:ds="http://schemas.openxmlformats.org/officeDocument/2006/customXml" ds:itemID="{A6004244-8C1D-419B-9BC3-AE4C761E4CC3}">
   <ds:schemaRefs>
     <ds:schemaRef ds:uri="http://schemas.openxmlformats.org/officeDocument/2006/bibliography"/>
   </ds:schemaRefs>

</xml_diff>

<commit_message>
ngoc commit lan 7
</commit_message>
<xml_diff>
--- a/docs/QTDACNTT_2019-2020.docx
+++ b/docs/QTDACNTT_2019-2020.docx
@@ -7053,8 +7053,18 @@
                 <w:sz w:val="26"/>
                 <w:szCs w:val="26"/>
               </w:rPr>
-              <w:t>Nguyễn Văn B</w:t>
-            </w:r>
+              <w:t>Nguyễ</w:t>
+            </w:r>
+            <w:r>
+              <w:rPr>
+                <w:rFonts w:ascii="Times New Roman" w:hAnsi="Times New Roman" w:cs="Times New Roman"/>
+                <w:sz w:val="26"/>
+                <w:szCs w:val="26"/>
+              </w:rPr>
+              <w:t>n Văn G</w:t>
+            </w:r>
+            <w:bookmarkStart w:id="12" w:name="_GoBack"/>
+            <w:bookmarkEnd w:id="12"/>
           </w:p>
         </w:tc>
         <w:tc>
@@ -7222,8 +7232,6 @@
               </w:rPr>
               <w:t>n Thị</w:t>
             </w:r>
-            <w:bookmarkStart w:id="12" w:name="_GoBack"/>
-            <w:bookmarkEnd w:id="12"/>
             <w:r>
               <w:rPr>
                 <w:rFonts w:ascii="Times New Roman" w:hAnsi="Times New Roman" w:cs="Times New Roman"/>
@@ -14874,7 +14882,7 @@
           <w:rPr>
             <w:noProof/>
           </w:rPr>
-          <w:t>7</w:t>
+          <w:t>11</w:t>
         </w:r>
         <w:r>
           <w:rPr>
@@ -18322,7 +18330,7 @@
 </file>
 
 <file path=customXml/itemProps1.xml><?xml version="1.0" encoding="utf-8"?>
-<ds:datastoreItem xmlns:ds="http://schemas.openxmlformats.org/officeDocument/2006/customXml" ds:itemID="{A6004244-8C1D-419B-9BC3-AE4C761E4CC3}">
+<ds:datastoreItem xmlns:ds="http://schemas.openxmlformats.org/officeDocument/2006/customXml" ds:itemID="{5B7579AE-3129-47E0-8284-164FD2E2CEE4}">
   <ds:schemaRefs>
     <ds:schemaRef ds:uri="http://schemas.openxmlformats.org/officeDocument/2006/bibliography"/>
   </ds:schemaRefs>

</xml_diff>

<commit_message>
ngoc commit lan 8
</commit_message>
<xml_diff>
--- a/docs/QTDACNTT_2019-2020.docx
+++ b/docs/QTDACNTT_2019-2020.docx
@@ -6884,8 +6884,10 @@
                 <w:sz w:val="26"/>
                 <w:szCs w:val="26"/>
               </w:rPr>
-              <w:t>Văn A</w:t>
-            </w:r>
+              <w:t>Văn H</w:t>
+            </w:r>
+            <w:bookmarkStart w:id="12" w:name="_GoBack"/>
+            <w:bookmarkEnd w:id="12"/>
           </w:p>
         </w:tc>
         <w:tc>
@@ -7063,8 +7065,6 @@
               </w:rPr>
               <w:t>n Văn G</w:t>
             </w:r>
-            <w:bookmarkStart w:id="12" w:name="_GoBack"/>
-            <w:bookmarkEnd w:id="12"/>
           </w:p>
         </w:tc>
         <w:tc>
@@ -14882,7 +14882,7 @@
           <w:rPr>
             <w:noProof/>
           </w:rPr>
-          <w:t>11</w:t>
+          <w:t>7</w:t>
         </w:r>
         <w:r>
           <w:rPr>
@@ -18330,7 +18330,7 @@
 </file>
 
 <file path=customXml/itemProps1.xml><?xml version="1.0" encoding="utf-8"?>
-<ds:datastoreItem xmlns:ds="http://schemas.openxmlformats.org/officeDocument/2006/customXml" ds:itemID="{5B7579AE-3129-47E0-8284-164FD2E2CEE4}">
+<ds:datastoreItem xmlns:ds="http://schemas.openxmlformats.org/officeDocument/2006/customXml" ds:itemID="{73CD7D51-C824-4279-901A-41E6506AD20A}">
   <ds:schemaRefs>
     <ds:schemaRef ds:uri="http://schemas.openxmlformats.org/officeDocument/2006/bibliography"/>
   </ds:schemaRefs>

</xml_diff>

<commit_message>
ngoc commit lan 9
</commit_message>
<xml_diff>
--- a/docs/QTDACNTT_2019-2020.docx
+++ b/docs/QTDACNTT_2019-2020.docx
@@ -5998,8 +5998,10 @@
                 <w:sz w:val="26"/>
                 <w:szCs w:val="26"/>
               </w:rPr>
-              <w:t>27</w:t>
-            </w:r>
+              <w:t>26</w:t>
+            </w:r>
+            <w:bookmarkStart w:id="12" w:name="_GoBack"/>
+            <w:bookmarkEnd w:id="12"/>
             <w:r>
               <w:rPr>
                 <w:rFonts w:ascii="Times New Roman" w:hAnsi="Times New Roman" w:cs="Times New Roman"/>
@@ -6886,8 +6888,6 @@
               </w:rPr>
               <w:t>Văn H</w:t>
             </w:r>
-            <w:bookmarkStart w:id="12" w:name="_GoBack"/>
-            <w:bookmarkEnd w:id="12"/>
           </w:p>
         </w:tc>
         <w:tc>
@@ -14882,7 +14882,7 @@
           <w:rPr>
             <w:noProof/>
           </w:rPr>
-          <w:t>7</w:t>
+          <w:t>6</w:t>
         </w:r>
         <w:r>
           <w:rPr>
@@ -18330,7 +18330,7 @@
 </file>
 
 <file path=customXml/itemProps1.xml><?xml version="1.0" encoding="utf-8"?>
-<ds:datastoreItem xmlns:ds="http://schemas.openxmlformats.org/officeDocument/2006/customXml" ds:itemID="{73CD7D51-C824-4279-901A-41E6506AD20A}">
+<ds:datastoreItem xmlns:ds="http://schemas.openxmlformats.org/officeDocument/2006/customXml" ds:itemID="{5BAD2BDF-9FFC-4BA8-8931-28ACAA6E1905}">
   <ds:schemaRefs>
     <ds:schemaRef ds:uri="http://schemas.openxmlformats.org/officeDocument/2006/bibliography"/>
   </ds:schemaRefs>

</xml_diff>

<commit_message>
ngoc commit lan 10
</commit_message>
<xml_diff>
--- a/docs/QTDACNTT_2019-2020.docx
+++ b/docs/QTDACNTT_2019-2020.docx
@@ -5816,8 +5816,10 @@
                 <w:sz w:val="26"/>
                 <w:szCs w:val="26"/>
               </w:rPr>
-              <w:t>17</w:t>
-            </w:r>
+              <w:t>18</w:t>
+            </w:r>
+            <w:bookmarkStart w:id="12" w:name="_GoBack"/>
+            <w:bookmarkEnd w:id="12"/>
             <w:r>
               <w:rPr>
                 <w:rFonts w:ascii="Times New Roman" w:hAnsi="Times New Roman" w:cs="Times New Roman"/>
@@ -6000,8 +6002,6 @@
               </w:rPr>
               <w:t>26</w:t>
             </w:r>
-            <w:bookmarkStart w:id="12" w:name="_GoBack"/>
-            <w:bookmarkEnd w:id="12"/>
             <w:r>
               <w:rPr>
                 <w:rFonts w:ascii="Times New Roman" w:hAnsi="Times New Roman" w:cs="Times New Roman"/>
@@ -18330,7 +18330,7 @@
 </file>
 
 <file path=customXml/itemProps1.xml><?xml version="1.0" encoding="utf-8"?>
-<ds:datastoreItem xmlns:ds="http://schemas.openxmlformats.org/officeDocument/2006/customXml" ds:itemID="{5BAD2BDF-9FFC-4BA8-8931-28ACAA6E1905}">
+<ds:datastoreItem xmlns:ds="http://schemas.openxmlformats.org/officeDocument/2006/customXml" ds:itemID="{766FF90C-10DD-4A2D-928A-720B50293EAF}">
   <ds:schemaRefs>
     <ds:schemaRef ds:uri="http://schemas.openxmlformats.org/officeDocument/2006/bibliography"/>
   </ds:schemaRefs>

</xml_diff>